<commit_message>
Culminación de curso PHP, modificaciones en archivos
</commit_message>
<xml_diff>
--- a/Cursos/Arquitecto Frontend/1- Curso de Desarrollo Web Online/Curso de Desarrollo Web Online.docx
+++ b/Cursos/Arquitecto Frontend/1- Curso de Desarrollo Web Online/Curso de Desarrollo Web Online.docx
@@ -1,11 +1,17 @@
 
 <file path=word/document.xml><?xml version="1.0" encoding="utf-8"?>
-<w:document xmlns:wpc="http://schemas.microsoft.com/office/word/2010/wordprocessingCanvas" xmlns:mc="http://schemas.openxmlformats.org/markup-compatibility/2006" xmlns:o="urn:schemas-microsoft-com:office:office" xmlns:r="http://schemas.openxmlformats.org/officeDocument/2006/relationships" xmlns:m="http://schemas.openxmlformats.org/officeDocument/2006/math" xmlns:v="urn:schemas-microsoft-com:vml" xmlns:wp14="http://schemas.microsoft.com/office/word/2010/wordprocessingDrawing" xmlns:wp="http://schemas.openxmlformats.org/drawingml/2006/wordprocessingDrawing" xmlns:w10="urn:schemas-microsoft-com:office:word" xmlns:w="http://schemas.openxmlformats.org/wordprocessingml/2006/main" xmlns:w14="http://schemas.microsoft.com/office/word/2010/wordml" xmlns:wpg="http://schemas.microsoft.com/office/word/2010/wordprocessingGroup" xmlns:wpi="http://schemas.microsoft.com/office/word/2010/wordprocessingInk" xmlns:wne="http://schemas.microsoft.com/office/word/2006/wordml" xmlns:wps="http://schemas.microsoft.com/office/word/2010/wordprocessingShape" mc:Ignorable="w14 wp14">
+<w:document xmlns:wpc="http://schemas.microsoft.com/office/word/2010/wordprocessingCanvas" xmlns:cx="http://schemas.microsoft.com/office/drawing/2014/chartex" xmlns:cx1="http://schemas.microsoft.com/office/drawing/2015/9/8/chartex" xmlns:cx2="http://schemas.microsoft.com/office/drawing/2015/10/21/chartex" xmlns:cx3="http://schemas.microsoft.com/office/drawing/2016/5/9/chartex" xmlns:cx4="http://schemas.microsoft.com/office/drawing/2016/5/10/chartex" xmlns:cx5="http://schemas.microsoft.com/office/drawing/2016/5/11/chartex" xmlns:cx6="http://schemas.microsoft.com/office/drawing/2016/5/12/chartex" xmlns:cx7="http://schemas.microsoft.com/office/drawing/2016/5/13/chartex" xmlns:cx8="http://schemas.microsoft.com/office/drawing/2016/5/14/chartex" xmlns:mc="http://schemas.openxmlformats.org/markup-compatibility/2006" xmlns:aink="http://schemas.microsoft.com/office/drawing/2016/ink" xmlns:am3d="http://schemas.microsoft.com/office/drawing/2017/model3d" xmlns:o="urn:schemas-microsoft-com:office:office" xmlns:r="http://schemas.openxmlformats.org/officeDocument/2006/relationships" xmlns:m="http://schemas.openxmlformats.org/officeDocument/2006/math" xmlns:v="urn:schemas-microsoft-com:vml" xmlns:wp14="http://schemas.microsoft.com/office/word/2010/wordprocessingDrawing" xmlns:wp="http://schemas.openxmlformats.org/drawingml/2006/wordprocessingDrawing" xmlns:w10="urn:schemas-microsoft-com:office:word" xmlns:w="http://schemas.openxmlformats.org/wordprocessingml/2006/main" xmlns:w14="http://schemas.microsoft.com/office/word/2010/wordml" xmlns:w15="http://schemas.microsoft.com/office/word/2012/wordml" xmlns:w16cex="http://schemas.microsoft.com/office/word/2018/wordml/cex" xmlns:w16cid="http://schemas.microsoft.com/office/word/2016/wordml/cid" xmlns:w16="http://schemas.microsoft.com/office/word/2018/wordml" xmlns:w16se="http://schemas.microsoft.com/office/word/2015/wordml/symex" xmlns:wpg="http://schemas.microsoft.com/office/word/2010/wordprocessingGroup" xmlns:wpi="http://schemas.microsoft.com/office/word/2010/wordprocessingInk" xmlns:wne="http://schemas.microsoft.com/office/word/2006/wordml" xmlns:wps="http://schemas.microsoft.com/office/word/2010/wordprocessingShape" mc:Ignorable="w14 w15 w16se w16cid w16 w16cex wp14">
   <w:body>
     <w:sdt>
       <w:sdtPr>
         <w:rPr>
-          <w:lang w:val="es-ES"/>
+          <w:rFonts w:asciiTheme="minorHAnsi" w:eastAsiaTheme="minorHAnsi" w:hAnsiTheme="minorHAnsi" w:cstheme="minorBidi"/>
+          <w:b w:val="0"/>
+          <w:bCs w:val="0"/>
+          <w:color w:val="auto"/>
+          <w:sz w:val="22"/>
+          <w:szCs w:val="22"/>
+          <w:lang w:val="es-ES" w:eastAsia="en-US"/>
         </w:rPr>
         <w:id w:val="54751963"/>
         <w:docPartObj>
@@ -13,19 +19,11 @@
           <w:docPartUnique/>
         </w:docPartObj>
       </w:sdtPr>
-      <w:sdtEndPr>
-        <w:rPr>
-          <w:rFonts w:asciiTheme="minorHAnsi" w:eastAsiaTheme="minorHAnsi" w:hAnsiTheme="minorHAnsi" w:cstheme="minorBidi"/>
-          <w:color w:val="auto"/>
-          <w:sz w:val="22"/>
-          <w:szCs w:val="22"/>
-          <w:lang w:eastAsia="en-US"/>
-        </w:rPr>
-      </w:sdtEndPr>
+      <w:sdtEndPr/>
       <w:sdtContent>
         <w:p>
           <w:pPr>
-            <w:pStyle w:val="TtulodeTDC"/>
+            <w:pStyle w:val="TtuloTDC"/>
           </w:pPr>
           <w:r>
             <w:rPr>
@@ -33,8 +31,6 @@
             </w:rPr>
             <w:t>Índice</w:t>
           </w:r>
-          <w:bookmarkStart w:id="0" w:name="_GoBack"/>
-          <w:bookmarkEnd w:id="0"/>
         </w:p>
         <w:p>
           <w:pPr>
@@ -2009,7 +2005,7 @@
           <w:u w:val="single"/>
         </w:rPr>
       </w:pPr>
-      <w:bookmarkStart w:id="1" w:name="_Toc37552486"/>
+      <w:bookmarkStart w:id="0" w:name="_Toc37552486"/>
       <w:r>
         <w:rPr>
           <w:rFonts w:asciiTheme="minorHAnsi" w:hAnsiTheme="minorHAnsi" w:cstheme="minorHAnsi"/>
@@ -2020,7 +2016,7 @@
         </w:rPr>
         <w:t>DOM</w:t>
       </w:r>
-      <w:bookmarkEnd w:id="1"/>
+      <w:bookmarkEnd w:id="0"/>
     </w:p>
     <w:p>
       <w:pPr>
@@ -2100,7 +2096,7 @@
           <w:lang w:eastAsia="es-AR"/>
         </w:rPr>
         <w:drawing>
-          <wp:inline distT="0" distB="0" distL="0" distR="0" wp14:anchorId="387F03BA" wp14:editId="7BBED966">
+          <wp:inline distT="0" distB="0" distL="0" distR="0" wp14:anchorId="08E14372" wp14:editId="44E52955">
             <wp:extent cx="5343525" cy="2505075"/>
             <wp:effectExtent l="0" t="0" r="9525" b="9525"/>
             <wp:docPr id="1" name="Imagen 1"/>
@@ -2115,7 +2111,7 @@
                     <pic:cNvPicPr/>
                   </pic:nvPicPr>
                   <pic:blipFill rotWithShape="1">
-                    <a:blip r:embed="rId7"/>
+                    <a:blip r:embed="rId6"/>
                     <a:srcRect l="1071" t="3119" r="44279" b="51311"/>
                     <a:stretch/>
                   </pic:blipFill>
@@ -2151,7 +2147,7 @@
           <w:sz w:val="28"/>
         </w:rPr>
       </w:pPr>
-      <w:bookmarkStart w:id="2" w:name="_Toc37552487"/>
+      <w:bookmarkStart w:id="1" w:name="_Toc37552487"/>
       <w:r>
         <w:rPr>
           <w:rFonts w:asciiTheme="minorHAnsi" w:hAnsiTheme="minorHAnsi" w:cstheme="minorHAnsi"/>
@@ -2163,7 +2159,7 @@
         <w:lastRenderedPageBreak/>
         <w:t>Etiquetas</w:t>
       </w:r>
-      <w:bookmarkEnd w:id="2"/>
+      <w:bookmarkEnd w:id="1"/>
     </w:p>
     <w:p>
       <w:pPr>
@@ -2203,7 +2199,7 @@
           <w:lang w:eastAsia="es-AR"/>
         </w:rPr>
         <w:drawing>
-          <wp:inline distT="0" distB="0" distL="0" distR="0" wp14:anchorId="63A70E4C" wp14:editId="1ADC5733">
+          <wp:inline distT="0" distB="0" distL="0" distR="0" wp14:anchorId="266F7AB5" wp14:editId="1DC3453A">
             <wp:extent cx="6334125" cy="476250"/>
             <wp:effectExtent l="0" t="0" r="9525" b="0"/>
             <wp:docPr id="2" name="Imagen 2"/>
@@ -2218,7 +2214,7 @@
                     <pic:cNvPicPr/>
                   </pic:nvPicPr>
                   <pic:blipFill rotWithShape="1">
-                    <a:blip r:embed="rId8"/>
+                    <a:blip r:embed="rId7"/>
                     <a:srcRect l="4482" t="45051" r="43693" b="48018"/>
                     <a:stretch/>
                   </pic:blipFill>
@@ -2271,7 +2267,7 @@
           <w:lang w:eastAsia="es-AR"/>
         </w:rPr>
         <w:drawing>
-          <wp:inline distT="0" distB="0" distL="0" distR="0" wp14:anchorId="1209EDFC" wp14:editId="21FBA7B4">
+          <wp:inline distT="0" distB="0" distL="0" distR="0" wp14:anchorId="674382E2" wp14:editId="2400F683">
             <wp:extent cx="7285853" cy="504825"/>
             <wp:effectExtent l="0" t="0" r="0" b="0"/>
             <wp:docPr id="3" name="Imagen 3"/>
@@ -2286,7 +2282,7 @@
                     <pic:cNvPicPr/>
                   </pic:nvPicPr>
                   <pic:blipFill rotWithShape="1">
-                    <a:blip r:embed="rId9"/>
+                    <a:blip r:embed="rId8"/>
                     <a:srcRect l="4384" t="61511" r="43596" b="32078"/>
                     <a:stretch/>
                   </pic:blipFill>
@@ -3000,7 +2996,7 @@
           <w:szCs w:val="96"/>
         </w:rPr>
       </w:pPr>
-      <w:bookmarkStart w:id="3" w:name="_Toc37552488"/>
+      <w:bookmarkStart w:id="2" w:name="_Toc37552488"/>
       <w:r>
         <w:rPr>
           <w:rFonts w:asciiTheme="minorHAnsi" w:hAnsiTheme="minorHAnsi" w:cstheme="minorHAnsi"/>
@@ -3011,7 +3007,7 @@
         </w:rPr>
         <w:t>Estructura de nuestro Sitio Web</w:t>
       </w:r>
-      <w:bookmarkEnd w:id="3"/>
+      <w:bookmarkEnd w:id="2"/>
     </w:p>
     <w:p>
       <w:pPr>
@@ -3057,7 +3053,7 @@
           <w:lang w:eastAsia="es-AR"/>
         </w:rPr>
         <w:drawing>
-          <wp:inline distT="0" distB="0" distL="0" distR="0" wp14:anchorId="4E5D5EFC" wp14:editId="6F11C508">
+          <wp:inline distT="0" distB="0" distL="0" distR="0" wp14:anchorId="53FDD455" wp14:editId="4BC7AB6D">
             <wp:extent cx="6259807" cy="1943100"/>
             <wp:effectExtent l="0" t="0" r="8255" b="0"/>
             <wp:docPr id="4" name="Imagen 4"/>
@@ -3072,7 +3068,7 @@
                     <pic:cNvPicPr/>
                   </pic:nvPicPr>
                   <pic:blipFill rotWithShape="1">
-                    <a:blip r:embed="rId10"/>
+                    <a:blip r:embed="rId9"/>
                     <a:srcRect l="4386" t="47996" r="43205" b="23068"/>
                     <a:stretch/>
                   </pic:blipFill>
@@ -3112,7 +3108,7 @@
           <w:szCs w:val="96"/>
         </w:rPr>
       </w:pPr>
-      <w:bookmarkStart w:id="4" w:name="_Toc37552489"/>
+      <w:bookmarkStart w:id="3" w:name="_Toc37552489"/>
       <w:r>
         <w:rPr>
           <w:rFonts w:asciiTheme="minorHAnsi" w:hAnsiTheme="minorHAnsi" w:cstheme="minorHAnsi"/>
@@ -3124,7 +3120,7 @@
         <w:lastRenderedPageBreak/>
         <w:t>Atributos HTML</w:t>
       </w:r>
-      <w:bookmarkEnd w:id="4"/>
+      <w:bookmarkEnd w:id="3"/>
     </w:p>
     <w:p>
       <w:pPr>
@@ -3553,7 +3549,7 @@
           <w:szCs w:val="96"/>
         </w:rPr>
       </w:pPr>
-      <w:bookmarkStart w:id="5" w:name="_Toc37552490"/>
+      <w:bookmarkStart w:id="4" w:name="_Toc37552490"/>
       <w:r>
         <w:rPr>
           <w:rFonts w:asciiTheme="minorHAnsi" w:hAnsiTheme="minorHAnsi" w:cstheme="minorHAnsi"/>
@@ -3565,7 +3561,7 @@
         <w:lastRenderedPageBreak/>
         <w:t>Formularios HTML</w:t>
       </w:r>
-      <w:bookmarkEnd w:id="5"/>
+      <w:bookmarkEnd w:id="4"/>
     </w:p>
     <w:p>
       <w:pPr>
@@ -3838,7 +3834,7 @@
           <w:szCs w:val="96"/>
         </w:rPr>
       </w:pPr>
-      <w:bookmarkStart w:id="6" w:name="_Toc37552491"/>
+      <w:bookmarkStart w:id="5" w:name="_Toc37552491"/>
       <w:r>
         <w:rPr>
           <w:rFonts w:asciiTheme="minorHAnsi" w:hAnsiTheme="minorHAnsi" w:cstheme="minorHAnsi"/>
@@ -3849,7 +3845,7 @@
         </w:rPr>
         <w:t>Formas de agregar estilos a HTML</w:t>
       </w:r>
-      <w:bookmarkEnd w:id="6"/>
+      <w:bookmarkEnd w:id="5"/>
     </w:p>
     <w:p>
       <w:pPr>
@@ -4021,28 +4017,21 @@
         </w:rPr>
         <w:t xml:space="preserve">, teniendo prioridad lo más particular. Esto es, los estilos que prevalecen son los que han sido definidos en línea, luego los que fueron definidos mediante la etiqueta style en la cabeza o cuerpo del html, y por último los estilos definidos en archivos externos enlazados con la etiqueta link. Esta prioridad se puede alterar al usar el modificador </w:t>
       </w:r>
+      <w:proofErr w:type="gramStart"/>
       <w:r>
         <w:rPr>
           <w:sz w:val="28"/>
         </w:rPr>
         <w:t>“</w:t>
       </w:r>
-      <w:proofErr w:type="gramStart"/>
-      <w:r>
-        <w:rPr>
-          <w:b/>
-          <w:sz w:val="28"/>
-        </w:rPr>
-        <w:t>!</w:t>
+      <w:r>
+        <w:rPr>
+          <w:b/>
+          <w:sz w:val="28"/>
+        </w:rPr>
+        <w:t>!important</w:t>
       </w:r>
       <w:proofErr w:type="gramEnd"/>
-      <w:r>
-        <w:rPr>
-          <w:b/>
-          <w:sz w:val="28"/>
-        </w:rPr>
-        <w:t>important</w:t>
-      </w:r>
       <w:r>
         <w:rPr>
           <w:sz w:val="28"/>
@@ -4074,7 +4063,7 @@
           <w:szCs w:val="96"/>
         </w:rPr>
       </w:pPr>
-      <w:bookmarkStart w:id="7" w:name="_Toc37552492"/>
+      <w:bookmarkStart w:id="6" w:name="_Toc37552492"/>
       <w:r>
         <w:rPr>
           <w:rFonts w:asciiTheme="minorHAnsi" w:hAnsiTheme="minorHAnsi" w:cstheme="minorHAnsi"/>
@@ -4085,7 +4074,7 @@
         </w:rPr>
         <w:t>Reglas, selectores, declaraciones, propiedades y valores de CSS</w:t>
       </w:r>
-      <w:bookmarkEnd w:id="7"/>
+      <w:bookmarkEnd w:id="6"/>
     </w:p>
     <w:p>
       <w:pPr>
@@ -4227,7 +4216,7 @@
         </w:rPr>
         <w:lastRenderedPageBreak/>
         <w:drawing>
-          <wp:inline distT="0" distB="0" distL="0" distR="0" wp14:anchorId="17C0BBCB" wp14:editId="57F12633">
+          <wp:inline distT="0" distB="0" distL="0" distR="0" wp14:anchorId="460859AD" wp14:editId="49651CF6">
             <wp:extent cx="5057775" cy="2856044"/>
             <wp:effectExtent l="0" t="0" r="0" b="1905"/>
             <wp:docPr id="5" name="Imagen 5"/>
@@ -4242,7 +4231,7 @@
                     <pic:cNvPicPr/>
                   </pic:nvPicPr>
                   <pic:blipFill>
-                    <a:blip r:embed="rId11">
+                    <a:blip r:embed="rId10">
                       <a:extLst>
                         <a:ext uri="{28A0092B-C50C-407E-A947-70E740481C1C}">
                           <a14:useLocalDpi xmlns:a14="http://schemas.microsoft.com/office/drawing/2010/main" val="0"/>
@@ -4280,7 +4269,7 @@
           <w:szCs w:val="40"/>
         </w:rPr>
       </w:pPr>
-      <w:bookmarkStart w:id="8" w:name="_Toc37552493"/>
+      <w:bookmarkStart w:id="7" w:name="_Toc37552493"/>
       <w:r>
         <w:rPr>
           <w:rFonts w:asciiTheme="minorHAnsi" w:hAnsiTheme="minorHAnsi" w:cstheme="minorHAnsi"/>
@@ -4291,7 +4280,7 @@
         </w:rPr>
         <w:t>Selectores de etiquetas</w:t>
       </w:r>
-      <w:bookmarkEnd w:id="8"/>
+      <w:bookmarkEnd w:id="7"/>
     </w:p>
     <w:p>
       <w:pPr>
@@ -4456,7 +4445,7 @@
           <w:szCs w:val="40"/>
         </w:rPr>
       </w:pPr>
-      <w:bookmarkStart w:id="9" w:name="_Toc37552494"/>
+      <w:bookmarkStart w:id="8" w:name="_Toc37552494"/>
       <w:r>
         <w:rPr>
           <w:rFonts w:asciiTheme="minorHAnsi" w:hAnsiTheme="minorHAnsi" w:cstheme="minorHAnsi"/>
@@ -4467,7 +4456,7 @@
         </w:rPr>
         <w:t>Selectores descendentes</w:t>
       </w:r>
-      <w:bookmarkEnd w:id="9"/>
+      <w:bookmarkEnd w:id="8"/>
     </w:p>
     <w:p>
       <w:pPr>
@@ -4645,7 +4634,7 @@
           <w:szCs w:val="40"/>
         </w:rPr>
       </w:pPr>
-      <w:bookmarkStart w:id="10" w:name="_Toc37552495"/>
+      <w:bookmarkStart w:id="9" w:name="_Toc37552495"/>
       <w:r>
         <w:rPr>
           <w:rFonts w:asciiTheme="minorHAnsi" w:hAnsiTheme="minorHAnsi" w:cstheme="minorHAnsi"/>
@@ -4666,7 +4655,7 @@
         </w:rPr>
         <w:t>clase</w:t>
       </w:r>
-      <w:bookmarkEnd w:id="10"/>
+      <w:bookmarkEnd w:id="9"/>
     </w:p>
     <w:p>
       <w:pPr>
@@ -4717,7 +4706,7 @@
           <w:szCs w:val="40"/>
         </w:rPr>
       </w:pPr>
-      <w:bookmarkStart w:id="11" w:name="_Toc37552496"/>
+      <w:bookmarkStart w:id="10" w:name="_Toc37552496"/>
       <w:r>
         <w:rPr>
           <w:rFonts w:asciiTheme="minorHAnsi" w:hAnsiTheme="minorHAnsi" w:cstheme="minorHAnsi"/>
@@ -4728,7 +4717,7 @@
         </w:rPr>
         <w:t>Selector de “id”</w:t>
       </w:r>
-      <w:bookmarkEnd w:id="11"/>
+      <w:bookmarkEnd w:id="10"/>
     </w:p>
     <w:p>
       <w:pPr>
@@ -4767,7 +4756,7 @@
           <w:szCs w:val="96"/>
         </w:rPr>
       </w:pPr>
-      <w:bookmarkStart w:id="12" w:name="_Toc37552497"/>
+      <w:bookmarkStart w:id="11" w:name="_Toc37552497"/>
       <w:r>
         <w:rPr>
           <w:rFonts w:asciiTheme="minorHAnsi" w:hAnsiTheme="minorHAnsi" w:cstheme="minorHAnsi"/>
@@ -4778,7 +4767,7 @@
         </w:rPr>
         <w:t>Los estilos incluidos por el navegador</w:t>
       </w:r>
-      <w:bookmarkEnd w:id="12"/>
+      <w:bookmarkEnd w:id="11"/>
     </w:p>
     <w:p>
       <w:pPr>
@@ -4805,7 +4794,7 @@
           <w:szCs w:val="96"/>
         </w:rPr>
       </w:pPr>
-      <w:bookmarkStart w:id="13" w:name="_Toc37552498"/>
+      <w:bookmarkStart w:id="12" w:name="_Toc37552498"/>
       <w:r>
         <w:rPr>
           <w:rFonts w:asciiTheme="minorHAnsi" w:hAnsiTheme="minorHAnsi" w:cstheme="minorHAnsi"/>
@@ -4817,7 +4806,7 @@
         <w:lastRenderedPageBreak/>
         <w:t>Agregando clases a los componentes escritos en HTML</w:t>
       </w:r>
-      <w:bookmarkEnd w:id="13"/>
+      <w:bookmarkEnd w:id="12"/>
     </w:p>
     <w:p>
       <w:pPr>
@@ -4900,7 +4889,7 @@
           <w:sz w:val="28"/>
         </w:rPr>
       </w:pPr>
-      <w:hyperlink r:id="rId12" w:history="1">
+      <w:hyperlink r:id="rId11" w:history="1">
         <w:r>
           <w:rPr>
             <w:rStyle w:val="Hipervnculo"/>
@@ -4921,7 +4910,7 @@
           <w:sz w:val="28"/>
         </w:rPr>
       </w:pPr>
-      <w:hyperlink r:id="rId13" w:history="1">
+      <w:hyperlink r:id="rId12" w:history="1">
         <w:r>
           <w:rPr>
             <w:rStyle w:val="Hipervnculo"/>
@@ -4942,7 +4931,7 @@
           <w:sz w:val="28"/>
         </w:rPr>
       </w:pPr>
-      <w:hyperlink r:id="rId14" w:history="1">
+      <w:hyperlink r:id="rId13" w:history="1">
         <w:r>
           <w:rPr>
             <w:rStyle w:val="Hipervnculo"/>
@@ -4964,7 +4953,7 @@
           <w:szCs w:val="96"/>
         </w:rPr>
       </w:pPr>
-      <w:bookmarkStart w:id="14" w:name="_Toc37552499"/>
+      <w:bookmarkStart w:id="13" w:name="_Toc37552499"/>
       <w:r>
         <w:rPr>
           <w:rFonts w:asciiTheme="minorHAnsi" w:hAnsiTheme="minorHAnsi" w:cstheme="minorHAnsi"/>
@@ -4975,7 +4964,7 @@
         </w:rPr>
         <w:t>Unidades de medida y colores</w:t>
       </w:r>
-      <w:bookmarkEnd w:id="14"/>
+      <w:bookmarkEnd w:id="13"/>
     </w:p>
     <w:p>
       <w:pPr>
@@ -5299,7 +5288,7 @@
           <w:szCs w:val="96"/>
         </w:rPr>
       </w:pPr>
-      <w:bookmarkStart w:id="15" w:name="_Toc37552500"/>
+      <w:bookmarkStart w:id="14" w:name="_Toc37552500"/>
       <w:r>
         <w:rPr>
           <w:rFonts w:asciiTheme="minorHAnsi" w:hAnsiTheme="minorHAnsi" w:cstheme="minorHAnsi"/>
@@ -5310,7 +5299,7 @@
         </w:rPr>
         <w:t>Inspector de elementos</w:t>
       </w:r>
-      <w:bookmarkEnd w:id="15"/>
+      <w:bookmarkEnd w:id="14"/>
     </w:p>
     <w:p>
       <w:pPr>
@@ -5415,7 +5404,7 @@
           <w:szCs w:val="96"/>
         </w:rPr>
       </w:pPr>
-      <w:bookmarkStart w:id="16" w:name="_Toc37552501"/>
+      <w:bookmarkStart w:id="15" w:name="_Toc37552501"/>
       <w:r>
         <w:rPr>
           <w:rFonts w:asciiTheme="minorHAnsi" w:hAnsiTheme="minorHAnsi" w:cstheme="minorHAnsi"/>
@@ -5426,7 +5415,7 @@
         </w:rPr>
         <w:t>Tipos de textos personalizados</w:t>
       </w:r>
-      <w:bookmarkEnd w:id="16"/>
+      <w:bookmarkEnd w:id="15"/>
     </w:p>
     <w:p>
       <w:pPr>
@@ -5778,7 +5767,7 @@
           <w:szCs w:val="96"/>
         </w:rPr>
       </w:pPr>
-      <w:bookmarkStart w:id="17" w:name="_Toc37552502"/>
+      <w:bookmarkStart w:id="16" w:name="_Toc37552502"/>
       <w:r>
         <w:rPr>
           <w:rFonts w:asciiTheme="minorHAnsi" w:hAnsiTheme="minorHAnsi" w:cstheme="minorHAnsi"/>
@@ -5789,7 +5778,7 @@
         </w:rPr>
         <w:t>Propiedades para los textos</w:t>
       </w:r>
-      <w:bookmarkEnd w:id="17"/>
+      <w:bookmarkEnd w:id="16"/>
     </w:p>
     <w:p>
       <w:pPr>
@@ -6076,7 +6065,7 @@
           <w:szCs w:val="96"/>
         </w:rPr>
       </w:pPr>
-      <w:bookmarkStart w:id="18" w:name="_Toc37552503"/>
+      <w:bookmarkStart w:id="17" w:name="_Toc37552503"/>
       <w:r>
         <w:rPr>
           <w:rFonts w:asciiTheme="minorHAnsi" w:hAnsiTheme="minorHAnsi" w:cstheme="minorHAnsi"/>
@@ -6088,7 +6077,7 @@
         <w:lastRenderedPageBreak/>
         <w:t>Dimensiones fijas para elementos</w:t>
       </w:r>
-      <w:bookmarkEnd w:id="18"/>
+      <w:bookmarkEnd w:id="17"/>
     </w:p>
     <w:p>
       <w:pPr>
@@ -6166,7 +6155,7 @@
           <w:szCs w:val="96"/>
         </w:rPr>
       </w:pPr>
-      <w:bookmarkStart w:id="19" w:name="_Toc37552504"/>
+      <w:bookmarkStart w:id="18" w:name="_Toc37552504"/>
       <w:r>
         <w:rPr>
           <w:rFonts w:asciiTheme="minorHAnsi" w:hAnsiTheme="minorHAnsi" w:cstheme="minorHAnsi"/>
@@ -6177,7 +6166,7 @@
         </w:rPr>
         <w:t>Backgrounds de color e imagen</w:t>
       </w:r>
-      <w:bookmarkEnd w:id="19"/>
+      <w:bookmarkEnd w:id="18"/>
     </w:p>
     <w:p>
       <w:pPr>
@@ -6392,7 +6381,7 @@
           <w:sz w:val="28"/>
         </w:rPr>
       </w:pPr>
-      <w:bookmarkStart w:id="20" w:name="_Toc37552505"/>
+      <w:bookmarkStart w:id="19" w:name="_Toc37552505"/>
       <w:r>
         <w:rPr>
           <w:rFonts w:asciiTheme="minorHAnsi" w:hAnsiTheme="minorHAnsi" w:cstheme="minorHAnsi"/>
@@ -6404,7 +6393,7 @@
         <w:lastRenderedPageBreak/>
         <w:t>Bordes</w:t>
       </w:r>
-      <w:bookmarkEnd w:id="20"/>
+      <w:bookmarkEnd w:id="19"/>
     </w:p>
     <w:p>
       <w:pPr>
@@ -6459,7 +6448,7 @@
           <w:sz w:val="28"/>
         </w:rPr>
       </w:pPr>
-      <w:bookmarkStart w:id="21" w:name="_Toc37552506"/>
+      <w:bookmarkStart w:id="20" w:name="_Toc37552506"/>
       <w:r>
         <w:rPr>
           <w:rFonts w:asciiTheme="minorHAnsi" w:hAnsiTheme="minorHAnsi" w:cstheme="minorHAnsi"/>
@@ -6470,7 +6459,7 @@
         </w:rPr>
         <w:t>Márgenes</w:t>
       </w:r>
-      <w:bookmarkEnd w:id="21"/>
+      <w:bookmarkEnd w:id="20"/>
     </w:p>
     <w:p>
       <w:pPr>
@@ -6575,7 +6564,7 @@
           <w:sz w:val="28"/>
         </w:rPr>
       </w:pPr>
-      <w:bookmarkStart w:id="22" w:name="_Toc37552507"/>
+      <w:bookmarkStart w:id="21" w:name="_Toc37552507"/>
       <w:r>
         <w:rPr>
           <w:rFonts w:asciiTheme="minorHAnsi" w:hAnsiTheme="minorHAnsi" w:cstheme="minorHAnsi"/>
@@ -6587,7 +6576,7 @@
         <w:lastRenderedPageBreak/>
         <w:t>Rellenos</w:t>
       </w:r>
-      <w:bookmarkEnd w:id="22"/>
+      <w:bookmarkEnd w:id="21"/>
     </w:p>
     <w:p>
       <w:pPr>
@@ -6943,7 +6932,7 @@
           <w:szCs w:val="96"/>
         </w:rPr>
       </w:pPr>
-      <w:bookmarkStart w:id="23" w:name="_Toc37552508"/>
+      <w:bookmarkStart w:id="22" w:name="_Toc37552508"/>
       <w:r>
         <w:rPr>
           <w:rFonts w:asciiTheme="minorHAnsi" w:hAnsiTheme="minorHAnsi" w:cstheme="minorHAnsi"/>
@@ -6955,7 +6944,7 @@
         <w:lastRenderedPageBreak/>
         <w:t>Modelo de caja</w:t>
       </w:r>
-      <w:bookmarkEnd w:id="23"/>
+      <w:bookmarkEnd w:id="22"/>
     </w:p>
     <w:p>
       <w:pPr>
@@ -7280,7 +7269,7 @@
           <w:szCs w:val="96"/>
         </w:rPr>
       </w:pPr>
-      <w:bookmarkStart w:id="24" w:name="_Toc37552509"/>
+      <w:bookmarkStart w:id="23" w:name="_Toc37552509"/>
       <w:r>
         <w:rPr>
           <w:rFonts w:asciiTheme="minorHAnsi" w:hAnsiTheme="minorHAnsi" w:cstheme="minorHAnsi"/>
@@ -7291,7 +7280,7 @@
         </w:rPr>
         <w:t>Tipos de display</w:t>
       </w:r>
-      <w:bookmarkEnd w:id="24"/>
+      <w:bookmarkEnd w:id="23"/>
     </w:p>
     <w:p>
       <w:pPr>
@@ -7543,7 +7532,7 @@
           <w:szCs w:val="96"/>
         </w:rPr>
       </w:pPr>
-      <w:bookmarkStart w:id="25" w:name="_Toc37552510"/>
+      <w:bookmarkStart w:id="24" w:name="_Toc37552510"/>
       <w:r>
         <w:rPr>
           <w:rFonts w:asciiTheme="minorHAnsi" w:hAnsiTheme="minorHAnsi" w:cstheme="minorHAnsi"/>
@@ -7554,7 +7543,7 @@
         </w:rPr>
         <w:t>Propiedades de flexbox</w:t>
       </w:r>
-      <w:bookmarkEnd w:id="25"/>
+      <w:bookmarkEnd w:id="24"/>
     </w:p>
     <w:p>
       <w:pPr>
@@ -7682,7 +7671,7 @@
           <w:szCs w:val="96"/>
         </w:rPr>
       </w:pPr>
-      <w:bookmarkStart w:id="26" w:name="_Toc37552511"/>
+      <w:bookmarkStart w:id="25" w:name="_Toc37552511"/>
       <w:r>
         <w:rPr>
           <w:rFonts w:asciiTheme="minorHAnsi" w:hAnsiTheme="minorHAnsi" w:cstheme="minorHAnsi"/>
@@ -7694,7 +7683,7 @@
         <w:lastRenderedPageBreak/>
         <w:t>Alineando elementos de forma horizontal</w:t>
       </w:r>
-      <w:bookmarkEnd w:id="26"/>
+      <w:bookmarkEnd w:id="25"/>
     </w:p>
     <w:p>
       <w:pPr>
@@ -8034,7 +8023,7 @@
           <w:szCs w:val="96"/>
         </w:rPr>
       </w:pPr>
-      <w:bookmarkStart w:id="27" w:name="_Toc37552512"/>
+      <w:bookmarkStart w:id="26" w:name="_Toc37552512"/>
       <w:r>
         <w:rPr>
           <w:rFonts w:asciiTheme="minorHAnsi" w:hAnsiTheme="minorHAnsi" w:cstheme="minorHAnsi"/>
@@ -8046,7 +8035,7 @@
         <w:lastRenderedPageBreak/>
         <w:t>Alineando elementos de forma vertical</w:t>
       </w:r>
-      <w:bookmarkEnd w:id="27"/>
+      <w:bookmarkEnd w:id="26"/>
     </w:p>
     <w:p>
       <w:pPr>
@@ -8062,6 +8051,8 @@
       </w:r>
       <w:r>
         <w:rPr>
+          <w:b/>
+          <w:bCs/>
           <w:i/>
           <w:sz w:val="28"/>
         </w:rPr>
@@ -8363,8 +8354,8 @@
 </file>
 
 <file path=word/numbering.xml><?xml version="1.0" encoding="utf-8"?>
-<w:numbering xmlns:wpc="http://schemas.microsoft.com/office/word/2010/wordprocessingCanvas" xmlns:mc="http://schemas.openxmlformats.org/markup-compatibility/2006" xmlns:o="urn:schemas-microsoft-com:office:office" xmlns:r="http://schemas.openxmlformats.org/officeDocument/2006/relationships" xmlns:m="http://schemas.openxmlformats.org/officeDocument/2006/math" xmlns:v="urn:schemas-microsoft-com:vml" xmlns:wp14="http://schemas.microsoft.com/office/word/2010/wordprocessingDrawing" xmlns:wp="http://schemas.openxmlformats.org/drawingml/2006/wordprocessingDrawing" xmlns:w10="urn:schemas-microsoft-com:office:word" xmlns:w="http://schemas.openxmlformats.org/wordprocessingml/2006/main" xmlns:w14="http://schemas.microsoft.com/office/word/2010/wordml" xmlns:wpg="http://schemas.microsoft.com/office/word/2010/wordprocessingGroup" xmlns:wpi="http://schemas.microsoft.com/office/word/2010/wordprocessingInk" xmlns:wne="http://schemas.microsoft.com/office/word/2006/wordml" xmlns:wps="http://schemas.microsoft.com/office/word/2010/wordprocessingShape" mc:Ignorable="w14 wp14">
-  <w:abstractNum w:abstractNumId="0">
+<w:numbering xmlns:wpc="http://schemas.microsoft.com/office/word/2010/wordprocessingCanvas" xmlns:cx="http://schemas.microsoft.com/office/drawing/2014/chartex" xmlns:cx1="http://schemas.microsoft.com/office/drawing/2015/9/8/chartex" xmlns:cx2="http://schemas.microsoft.com/office/drawing/2015/10/21/chartex" xmlns:cx3="http://schemas.microsoft.com/office/drawing/2016/5/9/chartex" xmlns:cx4="http://schemas.microsoft.com/office/drawing/2016/5/10/chartex" xmlns:cx5="http://schemas.microsoft.com/office/drawing/2016/5/11/chartex" xmlns:cx6="http://schemas.microsoft.com/office/drawing/2016/5/12/chartex" xmlns:cx7="http://schemas.microsoft.com/office/drawing/2016/5/13/chartex" xmlns:cx8="http://schemas.microsoft.com/office/drawing/2016/5/14/chartex" xmlns:mc="http://schemas.openxmlformats.org/markup-compatibility/2006" xmlns:aink="http://schemas.microsoft.com/office/drawing/2016/ink" xmlns:am3d="http://schemas.microsoft.com/office/drawing/2017/model3d" xmlns:o="urn:schemas-microsoft-com:office:office" xmlns:r="http://schemas.openxmlformats.org/officeDocument/2006/relationships" xmlns:m="http://schemas.openxmlformats.org/officeDocument/2006/math" xmlns:v="urn:schemas-microsoft-com:vml" xmlns:wp14="http://schemas.microsoft.com/office/word/2010/wordprocessingDrawing" xmlns:wp="http://schemas.openxmlformats.org/drawingml/2006/wordprocessingDrawing" xmlns:w10="urn:schemas-microsoft-com:office:word" xmlns:w="http://schemas.openxmlformats.org/wordprocessingml/2006/main" xmlns:w14="http://schemas.microsoft.com/office/word/2010/wordml" xmlns:w15="http://schemas.microsoft.com/office/word/2012/wordml" xmlns:w16cex="http://schemas.microsoft.com/office/word/2018/wordml/cex" xmlns:w16cid="http://schemas.microsoft.com/office/word/2016/wordml/cid" xmlns:w16="http://schemas.microsoft.com/office/word/2018/wordml" xmlns:w16se="http://schemas.microsoft.com/office/word/2015/wordml/symex" xmlns:wpg="http://schemas.microsoft.com/office/word/2010/wordprocessingGroup" xmlns:wpi="http://schemas.microsoft.com/office/word/2010/wordprocessingInk" xmlns:wne="http://schemas.microsoft.com/office/word/2006/wordml" xmlns:wps="http://schemas.microsoft.com/office/word/2010/wordprocessingShape" mc:Ignorable="w14 w15 w16se w16cid w16 w16cex wp14">
+  <w:abstractNum w:abstractNumId="0" w15:restartNumberingAfterBreak="0">
     <w:nsid w:val="0933156E"/>
     <w:multiLevelType w:val="hybridMultilevel"/>
     <w:tmpl w:val="A1CC95B6"/>
@@ -8477,7 +8468,7 @@
       </w:rPr>
     </w:lvl>
   </w:abstractNum>
-  <w:abstractNum w:abstractNumId="1">
+  <w:abstractNum w:abstractNumId="1" w15:restartNumberingAfterBreak="0">
     <w:nsid w:val="0AC7149F"/>
     <w:multiLevelType w:val="hybridMultilevel"/>
     <w:tmpl w:val="79FAEB96"/>
@@ -8590,7 +8581,7 @@
       </w:rPr>
     </w:lvl>
   </w:abstractNum>
-  <w:abstractNum w:abstractNumId="2">
+  <w:abstractNum w:abstractNumId="2" w15:restartNumberingAfterBreak="0">
     <w:nsid w:val="0EFB7666"/>
     <w:multiLevelType w:val="hybridMultilevel"/>
     <w:tmpl w:val="F5E031BC"/>
@@ -8703,7 +8694,7 @@
       </w:rPr>
     </w:lvl>
   </w:abstractNum>
-  <w:abstractNum w:abstractNumId="3">
+  <w:abstractNum w:abstractNumId="3" w15:restartNumberingAfterBreak="0">
     <w:nsid w:val="0F0F55F3"/>
     <w:multiLevelType w:val="hybridMultilevel"/>
     <w:tmpl w:val="2F66B3CE"/>
@@ -8816,7 +8807,7 @@
       </w:rPr>
     </w:lvl>
   </w:abstractNum>
-  <w:abstractNum w:abstractNumId="4">
+  <w:abstractNum w:abstractNumId="4" w15:restartNumberingAfterBreak="0">
     <w:nsid w:val="15546F29"/>
     <w:multiLevelType w:val="hybridMultilevel"/>
     <w:tmpl w:val="862E21E2"/>
@@ -8929,7 +8920,7 @@
       </w:rPr>
     </w:lvl>
   </w:abstractNum>
-  <w:abstractNum w:abstractNumId="5">
+  <w:abstractNum w:abstractNumId="5" w15:restartNumberingAfterBreak="0">
     <w:nsid w:val="201A467F"/>
     <w:multiLevelType w:val="hybridMultilevel"/>
     <w:tmpl w:val="8542A6FC"/>
@@ -9042,7 +9033,7 @@
       </w:rPr>
     </w:lvl>
   </w:abstractNum>
-  <w:abstractNum w:abstractNumId="6">
+  <w:abstractNum w:abstractNumId="6" w15:restartNumberingAfterBreak="0">
     <w:nsid w:val="25237349"/>
     <w:multiLevelType w:val="hybridMultilevel"/>
     <w:tmpl w:val="0BCCCB5C"/>
@@ -9155,7 +9146,7 @@
       </w:rPr>
     </w:lvl>
   </w:abstractNum>
-  <w:abstractNum w:abstractNumId="7">
+  <w:abstractNum w:abstractNumId="7" w15:restartNumberingAfterBreak="0">
     <w:nsid w:val="3CB06B73"/>
     <w:multiLevelType w:val="hybridMultilevel"/>
     <w:tmpl w:val="084A5B26"/>
@@ -9268,7 +9259,7 @@
       </w:rPr>
     </w:lvl>
   </w:abstractNum>
-  <w:abstractNum w:abstractNumId="8">
+  <w:abstractNum w:abstractNumId="8" w15:restartNumberingAfterBreak="0">
     <w:nsid w:val="3E8E7E5D"/>
     <w:multiLevelType w:val="hybridMultilevel"/>
     <w:tmpl w:val="F2D09C54"/>
@@ -9381,7 +9372,7 @@
       </w:rPr>
     </w:lvl>
   </w:abstractNum>
-  <w:abstractNum w:abstractNumId="9">
+  <w:abstractNum w:abstractNumId="9" w15:restartNumberingAfterBreak="0">
     <w:nsid w:val="40954E60"/>
     <w:multiLevelType w:val="hybridMultilevel"/>
     <w:tmpl w:val="E36C6A30"/>
@@ -9494,7 +9485,7 @@
       </w:rPr>
     </w:lvl>
   </w:abstractNum>
-  <w:abstractNum w:abstractNumId="10">
+  <w:abstractNum w:abstractNumId="10" w15:restartNumberingAfterBreak="0">
     <w:nsid w:val="551D6EB1"/>
     <w:multiLevelType w:val="hybridMultilevel"/>
     <w:tmpl w:val="AC0A857A"/>
@@ -9607,7 +9598,7 @@
       </w:rPr>
     </w:lvl>
   </w:abstractNum>
-  <w:abstractNum w:abstractNumId="11">
+  <w:abstractNum w:abstractNumId="11" w15:restartNumberingAfterBreak="0">
     <w:nsid w:val="55DD3B4D"/>
     <w:multiLevelType w:val="hybridMultilevel"/>
     <w:tmpl w:val="8098CF82"/>
@@ -9720,7 +9711,7 @@
       </w:rPr>
     </w:lvl>
   </w:abstractNum>
-  <w:abstractNum w:abstractNumId="12">
+  <w:abstractNum w:abstractNumId="12" w15:restartNumberingAfterBreak="0">
     <w:nsid w:val="5BAA4634"/>
     <w:multiLevelType w:val="hybridMultilevel"/>
     <w:tmpl w:val="E2BA74BE"/>
@@ -9833,7 +9824,7 @@
       </w:rPr>
     </w:lvl>
   </w:abstractNum>
-  <w:abstractNum w:abstractNumId="13">
+  <w:abstractNum w:abstractNumId="13" w15:restartNumberingAfterBreak="0">
     <w:nsid w:val="6122149D"/>
     <w:multiLevelType w:val="hybridMultilevel"/>
     <w:tmpl w:val="176E4240"/>
@@ -9946,7 +9937,7 @@
       </w:rPr>
     </w:lvl>
   </w:abstractNum>
-  <w:abstractNum w:abstractNumId="14">
+  <w:abstractNum w:abstractNumId="14" w15:restartNumberingAfterBreak="0">
     <w:nsid w:val="69007396"/>
     <w:multiLevelType w:val="hybridMultilevel"/>
     <w:tmpl w:val="1F44E3F4"/>
@@ -10059,7 +10050,7 @@
       </w:rPr>
     </w:lvl>
   </w:abstractNum>
-  <w:abstractNum w:abstractNumId="15">
+  <w:abstractNum w:abstractNumId="15" w15:restartNumberingAfterBreak="0">
     <w:nsid w:val="705D68B0"/>
     <w:multiLevelType w:val="hybridMultilevel"/>
     <w:tmpl w:val="DC6CAC46"/>
@@ -10172,7 +10163,7 @@
       </w:rPr>
     </w:lvl>
   </w:abstractNum>
-  <w:abstractNum w:abstractNumId="16">
+  <w:abstractNum w:abstractNumId="16" w15:restartNumberingAfterBreak="0">
     <w:nsid w:val="7666717A"/>
     <w:multiLevelType w:val="hybridMultilevel"/>
     <w:tmpl w:val="32821528"/>
@@ -10285,7 +10276,7 @@
       </w:rPr>
     </w:lvl>
   </w:abstractNum>
-  <w:abstractNum w:abstractNumId="17">
+  <w:abstractNum w:abstractNumId="17" w15:restartNumberingAfterBreak="0">
     <w:nsid w:val="79A631F4"/>
     <w:multiLevelType w:val="hybridMultilevel"/>
     <w:tmpl w:val="265016E2"/>
@@ -10398,7 +10389,7 @@
       </w:rPr>
     </w:lvl>
   </w:abstractNum>
-  <w:abstractNum w:abstractNumId="18">
+  <w:abstractNum w:abstractNumId="18" w15:restartNumberingAfterBreak="0">
     <w:nsid w:val="7EFF558B"/>
     <w:multiLevelType w:val="hybridMultilevel"/>
     <w:tmpl w:val="170A2998"/>
@@ -10572,7 +10563,7 @@
 </file>
 
 <file path=word/styles.xml><?xml version="1.0" encoding="utf-8"?>
-<w:styles xmlns:mc="http://schemas.openxmlformats.org/markup-compatibility/2006" xmlns:r="http://schemas.openxmlformats.org/officeDocument/2006/relationships" xmlns:w="http://schemas.openxmlformats.org/wordprocessingml/2006/main" xmlns:w14="http://schemas.microsoft.com/office/word/2010/wordml" mc:Ignorable="w14">
+<w:styles xmlns:mc="http://schemas.openxmlformats.org/markup-compatibility/2006" xmlns:r="http://schemas.openxmlformats.org/officeDocument/2006/relationships" xmlns:w="http://schemas.openxmlformats.org/wordprocessingml/2006/main" xmlns:w14="http://schemas.microsoft.com/office/word/2010/wordml" xmlns:w15="http://schemas.microsoft.com/office/word/2012/wordml" xmlns:w16cex="http://schemas.microsoft.com/office/word/2018/wordml/cex" xmlns:w16cid="http://schemas.microsoft.com/office/word/2016/wordml/cid" xmlns:w16="http://schemas.microsoft.com/office/word/2018/wordml" xmlns:w16se="http://schemas.microsoft.com/office/word/2015/wordml/symex" mc:Ignorable="w14 w15 w16se w16cid w16 w16cex">
   <w:docDefaults>
     <w:rPrDefault>
       <w:rPr>
@@ -10588,144 +10579,383 @@
       </w:pPr>
     </w:pPrDefault>
   </w:docDefaults>
-  <w:latentStyles w:defLockedState="0" w:defUIPriority="99" w:defSemiHidden="1" w:defUnhideWhenUsed="1" w:defQFormat="0" w:count="267">
-    <w:lsdException w:name="Normal" w:semiHidden="0" w:uiPriority="0" w:unhideWhenUsed="0" w:qFormat="1"/>
-    <w:lsdException w:name="heading 1" w:semiHidden="0" w:uiPriority="9" w:unhideWhenUsed="0" w:qFormat="1"/>
-    <w:lsdException w:name="heading 2" w:uiPriority="9" w:qFormat="1"/>
-    <w:lsdException w:name="heading 3" w:uiPriority="9" w:qFormat="1"/>
-    <w:lsdException w:name="heading 4" w:uiPriority="9" w:qFormat="1"/>
-    <w:lsdException w:name="heading 5" w:uiPriority="9" w:qFormat="1"/>
-    <w:lsdException w:name="heading 6" w:uiPriority="9" w:qFormat="1"/>
-    <w:lsdException w:name="heading 7" w:uiPriority="9" w:qFormat="1"/>
-    <w:lsdException w:name="heading 8" w:uiPriority="9" w:qFormat="1"/>
-    <w:lsdException w:name="heading 9" w:uiPriority="9" w:qFormat="1"/>
-    <w:lsdException w:name="toc 1" w:uiPriority="39"/>
-    <w:lsdException w:name="toc 2" w:uiPriority="39"/>
-    <w:lsdException w:name="toc 3" w:uiPriority="39"/>
-    <w:lsdException w:name="toc 4" w:uiPriority="39"/>
-    <w:lsdException w:name="toc 5" w:uiPriority="39"/>
-    <w:lsdException w:name="toc 6" w:uiPriority="39"/>
-    <w:lsdException w:name="toc 7" w:uiPriority="39"/>
-    <w:lsdException w:name="toc 8" w:uiPriority="39"/>
-    <w:lsdException w:name="toc 9" w:uiPriority="39"/>
-    <w:lsdException w:name="caption" w:uiPriority="35" w:qFormat="1"/>
-    <w:lsdException w:name="Title" w:semiHidden="0" w:uiPriority="10" w:unhideWhenUsed="0" w:qFormat="1"/>
-    <w:lsdException w:name="Default Paragraph Font" w:uiPriority="1"/>
-    <w:lsdException w:name="Subtitle" w:semiHidden="0" w:uiPriority="11" w:unhideWhenUsed="0" w:qFormat="1"/>
-    <w:lsdException w:name="Strong" w:semiHidden="0" w:uiPriority="22" w:unhideWhenUsed="0" w:qFormat="1"/>
-    <w:lsdException w:name="Emphasis" w:semiHidden="0" w:uiPriority="20" w:unhideWhenUsed="0" w:qFormat="1"/>
-    <w:lsdException w:name="Table Grid" w:semiHidden="0" w:uiPriority="59" w:unhideWhenUsed="0"/>
-    <w:lsdException w:name="Placeholder Text" w:unhideWhenUsed="0"/>
-    <w:lsdException w:name="No Spacing" w:semiHidden="0" w:uiPriority="1" w:unhideWhenUsed="0" w:qFormat="1"/>
-    <w:lsdException w:name="Light Shading" w:semiHidden="0" w:uiPriority="60" w:unhideWhenUsed="0"/>
-    <w:lsdException w:name="Light List" w:semiHidden="0" w:uiPriority="61" w:unhideWhenUsed="0"/>
-    <w:lsdException w:name="Light Grid" w:semiHidden="0" w:uiPriority="62" w:unhideWhenUsed="0"/>
-    <w:lsdException w:name="Medium Shading 1" w:semiHidden="0" w:uiPriority="63" w:unhideWhenUsed="0"/>
-    <w:lsdException w:name="Medium Shading 2" w:semiHidden="0" w:uiPriority="64" w:unhideWhenUsed="0"/>
-    <w:lsdException w:name="Medium List 1" w:semiHidden="0" w:uiPriority="65" w:unhideWhenUsed="0"/>
-    <w:lsdException w:name="Medium List 2" w:semiHidden="0" w:uiPriority="66" w:unhideWhenUsed="0"/>
-    <w:lsdException w:name="Medium Grid 1" w:semiHidden="0" w:uiPriority="67" w:unhideWhenUsed="0"/>
-    <w:lsdException w:name="Medium Grid 2" w:semiHidden="0" w:uiPriority="68" w:unhideWhenUsed="0"/>
-    <w:lsdException w:name="Medium Grid 3" w:semiHidden="0" w:uiPriority="69" w:unhideWhenUsed="0"/>
-    <w:lsdException w:name="Dark List" w:semiHidden="0" w:uiPriority="70" w:unhideWhenUsed="0"/>
-    <w:lsdException w:name="Colorful Shading" w:semiHidden="0" w:uiPriority="71" w:unhideWhenUsed="0"/>
-    <w:lsdException w:name="Colorful List" w:semiHidden="0" w:uiPriority="72" w:unhideWhenUsed="0"/>
-    <w:lsdException w:name="Colorful Grid" w:semiHidden="0" w:uiPriority="73" w:unhideWhenUsed="0"/>
-    <w:lsdException w:name="Light Shading Accent 1" w:semiHidden="0" w:uiPriority="60" w:unhideWhenUsed="0"/>
-    <w:lsdException w:name="Light List Accent 1" w:semiHidden="0" w:uiPriority="61" w:unhideWhenUsed="0"/>
-    <w:lsdException w:name="Light Grid Accent 1" w:semiHidden="0" w:uiPriority="62" w:unhideWhenUsed="0"/>
-    <w:lsdException w:name="Medium Shading 1 Accent 1" w:semiHidden="0" w:uiPriority="63" w:unhideWhenUsed="0"/>
-    <w:lsdException w:name="Medium Shading 2 Accent 1" w:semiHidden="0" w:uiPriority="64" w:unhideWhenUsed="0"/>
-    <w:lsdException w:name="Medium List 1 Accent 1" w:semiHidden="0" w:uiPriority="65" w:unhideWhenUsed="0"/>
-    <w:lsdException w:name="Revision" w:unhideWhenUsed="0"/>
-    <w:lsdException w:name="List Paragraph" w:semiHidden="0" w:uiPriority="34" w:unhideWhenUsed="0" w:qFormat="1"/>
-    <w:lsdException w:name="Quote" w:semiHidden="0" w:uiPriority="29" w:unhideWhenUsed="0" w:qFormat="1"/>
-    <w:lsdException w:name="Intense Quote" w:semiHidden="0" w:uiPriority="30" w:unhideWhenUsed="0" w:qFormat="1"/>
-    <w:lsdException w:name="Medium List 2 Accent 1" w:semiHidden="0" w:uiPriority="66" w:unhideWhenUsed="0"/>
-    <w:lsdException w:name="Medium Grid 1 Accent 1" w:semiHidden="0" w:uiPriority="67" w:unhideWhenUsed="0"/>
-    <w:lsdException w:name="Medium Grid 2 Accent 1" w:semiHidden="0" w:uiPriority="68" w:unhideWhenUsed="0"/>
-    <w:lsdException w:name="Medium Grid 3 Accent 1" w:semiHidden="0" w:uiPriority="69" w:unhideWhenUsed="0"/>
-    <w:lsdException w:name="Dark List Accent 1" w:semiHidden="0" w:uiPriority="70" w:unhideWhenUsed="0"/>
-    <w:lsdException w:name="Colorful Shading Accent 1" w:semiHidden="0" w:uiPriority="71" w:unhideWhenUsed="0"/>
-    <w:lsdException w:name="Colorful List Accent 1" w:semiHidden="0" w:uiPriority="72" w:unhideWhenUsed="0"/>
-    <w:lsdException w:name="Colorful Grid Accent 1" w:semiHidden="0" w:uiPriority="73" w:unhideWhenUsed="0"/>
-    <w:lsdException w:name="Light Shading Accent 2" w:semiHidden="0" w:uiPriority="60" w:unhideWhenUsed="0"/>
-    <w:lsdException w:name="Light List Accent 2" w:semiHidden="0" w:uiPriority="61" w:unhideWhenUsed="0"/>
-    <w:lsdException w:name="Light Grid Accent 2" w:semiHidden="0" w:uiPriority="62" w:unhideWhenUsed="0"/>
-    <w:lsdException w:name="Medium Shading 1 Accent 2" w:semiHidden="0" w:uiPriority="63" w:unhideWhenUsed="0"/>
-    <w:lsdException w:name="Medium Shading 2 Accent 2" w:semiHidden="0" w:uiPriority="64" w:unhideWhenUsed="0"/>
-    <w:lsdException w:name="Medium List 1 Accent 2" w:semiHidden="0" w:uiPriority="65" w:unhideWhenUsed="0"/>
-    <w:lsdException w:name="Medium List 2 Accent 2" w:semiHidden="0" w:uiPriority="66" w:unhideWhenUsed="0"/>
-    <w:lsdException w:name="Medium Grid 1 Accent 2" w:semiHidden="0" w:uiPriority="67" w:unhideWhenUsed="0"/>
-    <w:lsdException w:name="Medium Grid 2 Accent 2" w:semiHidden="0" w:uiPriority="68" w:unhideWhenUsed="0"/>
-    <w:lsdException w:name="Medium Grid 3 Accent 2" w:semiHidden="0" w:uiPriority="69" w:unhideWhenUsed="0"/>
-    <w:lsdException w:name="Dark List Accent 2" w:semiHidden="0" w:uiPriority="70" w:unhideWhenUsed="0"/>
-    <w:lsdException w:name="Colorful Shading Accent 2" w:semiHidden="0" w:uiPriority="71" w:unhideWhenUsed="0"/>
-    <w:lsdException w:name="Colorful List Accent 2" w:semiHidden="0" w:uiPriority="72" w:unhideWhenUsed="0"/>
-    <w:lsdException w:name="Colorful Grid Accent 2" w:semiHidden="0" w:uiPriority="73" w:unhideWhenUsed="0"/>
-    <w:lsdException w:name="Light Shading Accent 3" w:semiHidden="0" w:uiPriority="60" w:unhideWhenUsed="0"/>
-    <w:lsdException w:name="Light List Accent 3" w:semiHidden="0" w:uiPriority="61" w:unhideWhenUsed="0"/>
-    <w:lsdException w:name="Light Grid Accent 3" w:semiHidden="0" w:uiPriority="62" w:unhideWhenUsed="0"/>
-    <w:lsdException w:name="Medium Shading 1 Accent 3" w:semiHidden="0" w:uiPriority="63" w:unhideWhenUsed="0"/>
-    <w:lsdException w:name="Medium Shading 2 Accent 3" w:semiHidden="0" w:uiPriority="64" w:unhideWhenUsed="0"/>
-    <w:lsdException w:name="Medium List 1 Accent 3" w:semiHidden="0" w:uiPriority="65" w:unhideWhenUsed="0"/>
-    <w:lsdException w:name="Medium List 2 Accent 3" w:semiHidden="0" w:uiPriority="66" w:unhideWhenUsed="0"/>
-    <w:lsdException w:name="Medium Grid 1 Accent 3" w:semiHidden="0" w:uiPriority="67" w:unhideWhenUsed="0"/>
-    <w:lsdException w:name="Medium Grid 2 Accent 3" w:semiHidden="0" w:uiPriority="68" w:unhideWhenUsed="0"/>
-    <w:lsdException w:name="Medium Grid 3 Accent 3" w:semiHidden="0" w:uiPriority="69" w:unhideWhenUsed="0"/>
-    <w:lsdException w:name="Dark List Accent 3" w:semiHidden="0" w:uiPriority="70" w:unhideWhenUsed="0"/>
-    <w:lsdException w:name="Colorful Shading Accent 3" w:semiHidden="0" w:uiPriority="71" w:unhideWhenUsed="0"/>
-    <w:lsdException w:name="Colorful List Accent 3" w:semiHidden="0" w:uiPriority="72" w:unhideWhenUsed="0"/>
-    <w:lsdException w:name="Colorful Grid Accent 3" w:semiHidden="0" w:uiPriority="73" w:unhideWhenUsed="0"/>
-    <w:lsdException w:name="Light Shading Accent 4" w:semiHidden="0" w:uiPriority="60" w:unhideWhenUsed="0"/>
-    <w:lsdException w:name="Light List Accent 4" w:semiHidden="0" w:uiPriority="61" w:unhideWhenUsed="0"/>
-    <w:lsdException w:name="Light Grid Accent 4" w:semiHidden="0" w:uiPriority="62" w:unhideWhenUsed="0"/>
-    <w:lsdException w:name="Medium Shading 1 Accent 4" w:semiHidden="0" w:uiPriority="63" w:unhideWhenUsed="0"/>
-    <w:lsdException w:name="Medium Shading 2 Accent 4" w:semiHidden="0" w:uiPriority="64" w:unhideWhenUsed="0"/>
-    <w:lsdException w:name="Medium List 1 Accent 4" w:semiHidden="0" w:uiPriority="65" w:unhideWhenUsed="0"/>
-    <w:lsdException w:name="Medium List 2 Accent 4" w:semiHidden="0" w:uiPriority="66" w:unhideWhenUsed="0"/>
-    <w:lsdException w:name="Medium Grid 1 Accent 4" w:semiHidden="0" w:uiPriority="67" w:unhideWhenUsed="0"/>
-    <w:lsdException w:name="Medium Grid 2 Accent 4" w:semiHidden="0" w:uiPriority="68" w:unhideWhenUsed="0"/>
-    <w:lsdException w:name="Medium Grid 3 Accent 4" w:semiHidden="0" w:uiPriority="69" w:unhideWhenUsed="0"/>
-    <w:lsdException w:name="Dark List Accent 4" w:semiHidden="0" w:uiPriority="70" w:unhideWhenUsed="0"/>
-    <w:lsdException w:name="Colorful Shading Accent 4" w:semiHidden="0" w:uiPriority="71" w:unhideWhenUsed="0"/>
-    <w:lsdException w:name="Colorful List Accent 4" w:semiHidden="0" w:uiPriority="72" w:unhideWhenUsed="0"/>
-    <w:lsdException w:name="Colorful Grid Accent 4" w:semiHidden="0" w:uiPriority="73" w:unhideWhenUsed="0"/>
-    <w:lsdException w:name="Light Shading Accent 5" w:semiHidden="0" w:uiPriority="60" w:unhideWhenUsed="0"/>
-    <w:lsdException w:name="Light List Accent 5" w:semiHidden="0" w:uiPriority="61" w:unhideWhenUsed="0"/>
-    <w:lsdException w:name="Light Grid Accent 5" w:semiHidden="0" w:uiPriority="62" w:unhideWhenUsed="0"/>
-    <w:lsdException w:name="Medium Shading 1 Accent 5" w:semiHidden="0" w:uiPriority="63" w:unhideWhenUsed="0"/>
-    <w:lsdException w:name="Medium Shading 2 Accent 5" w:semiHidden="0" w:uiPriority="64" w:unhideWhenUsed="0"/>
-    <w:lsdException w:name="Medium List 1 Accent 5" w:semiHidden="0" w:uiPriority="65" w:unhideWhenUsed="0"/>
-    <w:lsdException w:name="Medium List 2 Accent 5" w:semiHidden="0" w:uiPriority="66" w:unhideWhenUsed="0"/>
-    <w:lsdException w:name="Medium Grid 1 Accent 5" w:semiHidden="0" w:uiPriority="67" w:unhideWhenUsed="0"/>
-    <w:lsdException w:name="Medium Grid 2 Accent 5" w:semiHidden="0" w:uiPriority="68" w:unhideWhenUsed="0"/>
-    <w:lsdException w:name="Medium Grid 3 Accent 5" w:semiHidden="0" w:uiPriority="69" w:unhideWhenUsed="0"/>
-    <w:lsdException w:name="Dark List Accent 5" w:semiHidden="0" w:uiPriority="70" w:unhideWhenUsed="0"/>
-    <w:lsdException w:name="Colorful Shading Accent 5" w:semiHidden="0" w:uiPriority="71" w:unhideWhenUsed="0"/>
-    <w:lsdException w:name="Colorful List Accent 5" w:semiHidden="0" w:uiPriority="72" w:unhideWhenUsed="0"/>
-    <w:lsdException w:name="Colorful Grid Accent 5" w:semiHidden="0" w:uiPriority="73" w:unhideWhenUsed="0"/>
-    <w:lsdException w:name="Light Shading Accent 6" w:semiHidden="0" w:uiPriority="60" w:unhideWhenUsed="0"/>
-    <w:lsdException w:name="Light List Accent 6" w:semiHidden="0" w:uiPriority="61" w:unhideWhenUsed="0"/>
-    <w:lsdException w:name="Light Grid Accent 6" w:semiHidden="0" w:uiPriority="62" w:unhideWhenUsed="0"/>
-    <w:lsdException w:name="Medium Shading 1 Accent 6" w:semiHidden="0" w:uiPriority="63" w:unhideWhenUsed="0"/>
-    <w:lsdException w:name="Medium Shading 2 Accent 6" w:semiHidden="0" w:uiPriority="64" w:unhideWhenUsed="0"/>
-    <w:lsdException w:name="Medium List 1 Accent 6" w:semiHidden="0" w:uiPriority="65" w:unhideWhenUsed="0"/>
-    <w:lsdException w:name="Medium List 2 Accent 6" w:semiHidden="0" w:uiPriority="66" w:unhideWhenUsed="0"/>
-    <w:lsdException w:name="Medium Grid 1 Accent 6" w:semiHidden="0" w:uiPriority="67" w:unhideWhenUsed="0"/>
-    <w:lsdException w:name="Medium Grid 2 Accent 6" w:semiHidden="0" w:uiPriority="68" w:unhideWhenUsed="0"/>
-    <w:lsdException w:name="Medium Grid 3 Accent 6" w:semiHidden="0" w:uiPriority="69" w:unhideWhenUsed="0"/>
-    <w:lsdException w:name="Dark List Accent 6" w:semiHidden="0" w:uiPriority="70" w:unhideWhenUsed="0"/>
-    <w:lsdException w:name="Colorful Shading Accent 6" w:semiHidden="0" w:uiPriority="71" w:unhideWhenUsed="0"/>
-    <w:lsdException w:name="Colorful List Accent 6" w:semiHidden="0" w:uiPriority="72" w:unhideWhenUsed="0"/>
-    <w:lsdException w:name="Colorful Grid Accent 6" w:semiHidden="0" w:uiPriority="73" w:unhideWhenUsed="0"/>
-    <w:lsdException w:name="Subtle Emphasis" w:semiHidden="0" w:uiPriority="19" w:unhideWhenUsed="0" w:qFormat="1"/>
-    <w:lsdException w:name="Intense Emphasis" w:semiHidden="0" w:uiPriority="21" w:unhideWhenUsed="0" w:qFormat="1"/>
-    <w:lsdException w:name="Subtle Reference" w:semiHidden="0" w:uiPriority="31" w:unhideWhenUsed="0" w:qFormat="1"/>
-    <w:lsdException w:name="Intense Reference" w:semiHidden="0" w:uiPriority="32" w:unhideWhenUsed="0" w:qFormat="1"/>
-    <w:lsdException w:name="Book Title" w:semiHidden="0" w:uiPriority="33" w:unhideWhenUsed="0" w:qFormat="1"/>
-    <w:lsdException w:name="Bibliography" w:uiPriority="37"/>
-    <w:lsdException w:name="TOC Heading" w:uiPriority="39" w:qFormat="1"/>
+  <w:latentStyles w:defLockedState="0" w:defUIPriority="99" w:defSemiHidden="0" w:defUnhideWhenUsed="0" w:defQFormat="0" w:count="376">
+    <w:lsdException w:name="Normal" w:uiPriority="0" w:qFormat="1"/>
+    <w:lsdException w:name="heading 1" w:uiPriority="9" w:qFormat="1"/>
+    <w:lsdException w:name="heading 2" w:semiHidden="1" w:uiPriority="9" w:unhideWhenUsed="1" w:qFormat="1"/>
+    <w:lsdException w:name="heading 3" w:semiHidden="1" w:uiPriority="9" w:unhideWhenUsed="1" w:qFormat="1"/>
+    <w:lsdException w:name="heading 4" w:semiHidden="1" w:uiPriority="9" w:unhideWhenUsed="1" w:qFormat="1"/>
+    <w:lsdException w:name="heading 5" w:semiHidden="1" w:uiPriority="9" w:unhideWhenUsed="1" w:qFormat="1"/>
+    <w:lsdException w:name="heading 6" w:semiHidden="1" w:uiPriority="9" w:unhideWhenUsed="1" w:qFormat="1"/>
+    <w:lsdException w:name="heading 7" w:semiHidden="1" w:uiPriority="9" w:unhideWhenUsed="1" w:qFormat="1"/>
+    <w:lsdException w:name="heading 8" w:semiHidden="1" w:uiPriority="9" w:unhideWhenUsed="1" w:qFormat="1"/>
+    <w:lsdException w:name="heading 9" w:semiHidden="1" w:uiPriority="9" w:unhideWhenUsed="1" w:qFormat="1"/>
+    <w:lsdException w:name="index 1" w:semiHidden="1" w:unhideWhenUsed="1"/>
+    <w:lsdException w:name="index 2" w:semiHidden="1" w:unhideWhenUsed="1"/>
+    <w:lsdException w:name="index 3" w:semiHidden="1" w:unhideWhenUsed="1"/>
+    <w:lsdException w:name="index 4" w:semiHidden="1" w:unhideWhenUsed="1"/>
+    <w:lsdException w:name="index 5" w:semiHidden="1" w:unhideWhenUsed="1"/>
+    <w:lsdException w:name="index 6" w:semiHidden="1" w:unhideWhenUsed="1"/>
+    <w:lsdException w:name="index 7" w:semiHidden="1" w:unhideWhenUsed="1"/>
+    <w:lsdException w:name="index 8" w:semiHidden="1" w:unhideWhenUsed="1"/>
+    <w:lsdException w:name="index 9" w:semiHidden="1" w:unhideWhenUsed="1"/>
+    <w:lsdException w:name="toc 1" w:semiHidden="1" w:uiPriority="39" w:unhideWhenUsed="1"/>
+    <w:lsdException w:name="toc 2" w:semiHidden="1" w:uiPriority="39" w:unhideWhenUsed="1"/>
+    <w:lsdException w:name="toc 3" w:semiHidden="1" w:uiPriority="39" w:unhideWhenUsed="1"/>
+    <w:lsdException w:name="toc 4" w:semiHidden="1" w:uiPriority="39" w:unhideWhenUsed="1"/>
+    <w:lsdException w:name="toc 5" w:semiHidden="1" w:uiPriority="39" w:unhideWhenUsed="1"/>
+    <w:lsdException w:name="toc 6" w:semiHidden="1" w:uiPriority="39" w:unhideWhenUsed="1"/>
+    <w:lsdException w:name="toc 7" w:semiHidden="1" w:uiPriority="39" w:unhideWhenUsed="1"/>
+    <w:lsdException w:name="toc 8" w:semiHidden="1" w:uiPriority="39" w:unhideWhenUsed="1"/>
+    <w:lsdException w:name="toc 9" w:semiHidden="1" w:uiPriority="39" w:unhideWhenUsed="1"/>
+    <w:lsdException w:name="Normal Indent" w:semiHidden="1" w:unhideWhenUsed="1"/>
+    <w:lsdException w:name="footnote text" w:semiHidden="1" w:unhideWhenUsed="1"/>
+    <w:lsdException w:name="annotation text" w:semiHidden="1" w:unhideWhenUsed="1"/>
+    <w:lsdException w:name="header" w:semiHidden="1" w:unhideWhenUsed="1"/>
+    <w:lsdException w:name="footer" w:semiHidden="1" w:unhideWhenUsed="1"/>
+    <w:lsdException w:name="index heading" w:semiHidden="1" w:unhideWhenUsed="1"/>
+    <w:lsdException w:name="caption" w:semiHidden="1" w:uiPriority="35" w:unhideWhenUsed="1" w:qFormat="1"/>
+    <w:lsdException w:name="table of figures" w:semiHidden="1" w:unhideWhenUsed="1"/>
+    <w:lsdException w:name="envelope address" w:semiHidden="1" w:unhideWhenUsed="1"/>
+    <w:lsdException w:name="envelope return" w:semiHidden="1" w:unhideWhenUsed="1"/>
+    <w:lsdException w:name="footnote reference" w:semiHidden="1" w:unhideWhenUsed="1"/>
+    <w:lsdException w:name="annotation reference" w:semiHidden="1" w:unhideWhenUsed="1"/>
+    <w:lsdException w:name="line number" w:semiHidden="1" w:unhideWhenUsed="1"/>
+    <w:lsdException w:name="page number" w:semiHidden="1" w:unhideWhenUsed="1"/>
+    <w:lsdException w:name="endnote reference" w:semiHidden="1" w:unhideWhenUsed="1"/>
+    <w:lsdException w:name="endnote text" w:semiHidden="1" w:unhideWhenUsed="1"/>
+    <w:lsdException w:name="table of authorities" w:semiHidden="1" w:unhideWhenUsed="1"/>
+    <w:lsdException w:name="macro" w:semiHidden="1" w:unhideWhenUsed="1"/>
+    <w:lsdException w:name="toa heading" w:semiHidden="1" w:unhideWhenUsed="1"/>
+    <w:lsdException w:name="List" w:semiHidden="1" w:unhideWhenUsed="1"/>
+    <w:lsdException w:name="List Bullet" w:semiHidden="1" w:unhideWhenUsed="1"/>
+    <w:lsdException w:name="List Number" w:semiHidden="1" w:unhideWhenUsed="1"/>
+    <w:lsdException w:name="List 2" w:semiHidden="1" w:unhideWhenUsed="1"/>
+    <w:lsdException w:name="List 3" w:semiHidden="1" w:unhideWhenUsed="1"/>
+    <w:lsdException w:name="List 4" w:semiHidden="1" w:unhideWhenUsed="1"/>
+    <w:lsdException w:name="List 5" w:semiHidden="1" w:unhideWhenUsed="1"/>
+    <w:lsdException w:name="List Bullet 2" w:semiHidden="1" w:unhideWhenUsed="1"/>
+    <w:lsdException w:name="List Bullet 3" w:semiHidden="1" w:unhideWhenUsed="1"/>
+    <w:lsdException w:name="List Bullet 4" w:semiHidden="1" w:unhideWhenUsed="1"/>
+    <w:lsdException w:name="List Bullet 5" w:semiHidden="1" w:unhideWhenUsed="1"/>
+    <w:lsdException w:name="List Number 2" w:semiHidden="1" w:unhideWhenUsed="1"/>
+    <w:lsdException w:name="List Number 3" w:semiHidden="1" w:unhideWhenUsed="1"/>
+    <w:lsdException w:name="List Number 4" w:semiHidden="1" w:unhideWhenUsed="1"/>
+    <w:lsdException w:name="List Number 5" w:semiHidden="1" w:unhideWhenUsed="1"/>
+    <w:lsdException w:name="Title" w:uiPriority="10" w:qFormat="1"/>
+    <w:lsdException w:name="Closing" w:semiHidden="1" w:unhideWhenUsed="1"/>
+    <w:lsdException w:name="Signature" w:semiHidden="1" w:unhideWhenUsed="1"/>
+    <w:lsdException w:name="Default Paragraph Font" w:semiHidden="1" w:uiPriority="1" w:unhideWhenUsed="1"/>
+    <w:lsdException w:name="Body Text" w:semiHidden="1" w:unhideWhenUsed="1"/>
+    <w:lsdException w:name="Body Text Indent" w:semiHidden="1" w:unhideWhenUsed="1"/>
+    <w:lsdException w:name="List Continue" w:semiHidden="1" w:unhideWhenUsed="1"/>
+    <w:lsdException w:name="List Continue 2" w:semiHidden="1" w:unhideWhenUsed="1"/>
+    <w:lsdException w:name="List Continue 3" w:semiHidden="1" w:unhideWhenUsed="1"/>
+    <w:lsdException w:name="List Continue 4" w:semiHidden="1" w:unhideWhenUsed="1"/>
+    <w:lsdException w:name="List Continue 5" w:semiHidden="1" w:unhideWhenUsed="1"/>
+    <w:lsdException w:name="Message Header" w:semiHidden="1" w:unhideWhenUsed="1"/>
+    <w:lsdException w:name="Subtitle" w:uiPriority="11" w:qFormat="1"/>
+    <w:lsdException w:name="Salutation" w:semiHidden="1" w:unhideWhenUsed="1"/>
+    <w:lsdException w:name="Date" w:semiHidden="1" w:unhideWhenUsed="1"/>
+    <w:lsdException w:name="Body Text First Indent" w:semiHidden="1" w:unhideWhenUsed="1"/>
+    <w:lsdException w:name="Body Text First Indent 2" w:semiHidden="1" w:unhideWhenUsed="1"/>
+    <w:lsdException w:name="Note Heading" w:semiHidden="1" w:unhideWhenUsed="1"/>
+    <w:lsdException w:name="Body Text 2" w:semiHidden="1" w:unhideWhenUsed="1"/>
+    <w:lsdException w:name="Body Text 3" w:semiHidden="1" w:unhideWhenUsed="1"/>
+    <w:lsdException w:name="Body Text Indent 2" w:semiHidden="1" w:unhideWhenUsed="1"/>
+    <w:lsdException w:name="Body Text Indent 3" w:semiHidden="1" w:unhideWhenUsed="1"/>
+    <w:lsdException w:name="Block Text" w:semiHidden="1" w:unhideWhenUsed="1"/>
+    <w:lsdException w:name="Hyperlink" w:semiHidden="1" w:unhideWhenUsed="1"/>
+    <w:lsdException w:name="FollowedHyperlink" w:semiHidden="1" w:unhideWhenUsed="1"/>
+    <w:lsdException w:name="Strong" w:uiPriority="22" w:qFormat="1"/>
+    <w:lsdException w:name="Emphasis" w:uiPriority="20" w:qFormat="1"/>
+    <w:lsdException w:name="Document Map" w:semiHidden="1" w:unhideWhenUsed="1"/>
+    <w:lsdException w:name="Plain Text" w:semiHidden="1" w:unhideWhenUsed="1"/>
+    <w:lsdException w:name="E-mail Signature" w:semiHidden="1" w:unhideWhenUsed="1"/>
+    <w:lsdException w:name="HTML Top of Form" w:semiHidden="1" w:unhideWhenUsed="1"/>
+    <w:lsdException w:name="HTML Bottom of Form" w:semiHidden="1" w:unhideWhenUsed="1"/>
+    <w:lsdException w:name="Normal (Web)" w:semiHidden="1" w:unhideWhenUsed="1"/>
+    <w:lsdException w:name="HTML Acronym" w:semiHidden="1" w:unhideWhenUsed="1"/>
+    <w:lsdException w:name="HTML Address" w:semiHidden="1" w:unhideWhenUsed="1"/>
+    <w:lsdException w:name="HTML Cite" w:semiHidden="1" w:unhideWhenUsed="1"/>
+    <w:lsdException w:name="HTML Code" w:semiHidden="1" w:unhideWhenUsed="1"/>
+    <w:lsdException w:name="HTML Definition" w:semiHidden="1" w:unhideWhenUsed="1"/>
+    <w:lsdException w:name="HTML Keyboard" w:semiHidden="1" w:unhideWhenUsed="1"/>
+    <w:lsdException w:name="HTML Preformatted" w:semiHidden="1" w:unhideWhenUsed="1"/>
+    <w:lsdException w:name="HTML Sample" w:semiHidden="1" w:unhideWhenUsed="1"/>
+    <w:lsdException w:name="HTML Typewriter" w:semiHidden="1" w:unhideWhenUsed="1"/>
+    <w:lsdException w:name="HTML Variable" w:semiHidden="1" w:unhideWhenUsed="1"/>
+    <w:lsdException w:name="Normal Table" w:semiHidden="1" w:unhideWhenUsed="1"/>
+    <w:lsdException w:name="annotation subject" w:semiHidden="1" w:unhideWhenUsed="1"/>
+    <w:lsdException w:name="No List" w:semiHidden="1" w:unhideWhenUsed="1"/>
+    <w:lsdException w:name="Outline List 1" w:semiHidden="1" w:unhideWhenUsed="1"/>
+    <w:lsdException w:name="Outline List 2" w:semiHidden="1" w:unhideWhenUsed="1"/>
+    <w:lsdException w:name="Outline List 3" w:semiHidden="1" w:unhideWhenUsed="1"/>
+    <w:lsdException w:name="Table Simple 1" w:semiHidden="1" w:unhideWhenUsed="1"/>
+    <w:lsdException w:name="Table Simple 2" w:semiHidden="1" w:unhideWhenUsed="1"/>
+    <w:lsdException w:name="Table Simple 3" w:semiHidden="1" w:unhideWhenUsed="1"/>
+    <w:lsdException w:name="Table Classic 1" w:semiHidden="1" w:unhideWhenUsed="1"/>
+    <w:lsdException w:name="Table Classic 2" w:semiHidden="1" w:unhideWhenUsed="1"/>
+    <w:lsdException w:name="Table Classic 3" w:semiHidden="1" w:unhideWhenUsed="1"/>
+    <w:lsdException w:name="Table Classic 4" w:semiHidden="1" w:unhideWhenUsed="1"/>
+    <w:lsdException w:name="Table Colorful 1" w:semiHidden="1" w:unhideWhenUsed="1"/>
+    <w:lsdException w:name="Table Colorful 2" w:semiHidden="1" w:unhideWhenUsed="1"/>
+    <w:lsdException w:name="Table Colorful 3" w:semiHidden="1" w:unhideWhenUsed="1"/>
+    <w:lsdException w:name="Table Columns 1" w:semiHidden="1" w:unhideWhenUsed="1"/>
+    <w:lsdException w:name="Table Columns 2" w:semiHidden="1" w:unhideWhenUsed="1"/>
+    <w:lsdException w:name="Table Columns 3" w:semiHidden="1" w:unhideWhenUsed="1"/>
+    <w:lsdException w:name="Table Columns 4" w:semiHidden="1" w:unhideWhenUsed="1"/>
+    <w:lsdException w:name="Table Columns 5" w:semiHidden="1" w:unhideWhenUsed="1"/>
+    <w:lsdException w:name="Table Grid 1" w:semiHidden="1" w:unhideWhenUsed="1"/>
+    <w:lsdException w:name="Table Grid 2" w:semiHidden="1" w:unhideWhenUsed="1"/>
+    <w:lsdException w:name="Table Grid 3" w:semiHidden="1" w:unhideWhenUsed="1"/>
+    <w:lsdException w:name="Table Grid 4" w:semiHidden="1" w:unhideWhenUsed="1"/>
+    <w:lsdException w:name="Table Grid 5" w:semiHidden="1" w:unhideWhenUsed="1"/>
+    <w:lsdException w:name="Table Grid 6" w:semiHidden="1" w:unhideWhenUsed="1"/>
+    <w:lsdException w:name="Table Grid 7" w:semiHidden="1" w:unhideWhenUsed="1"/>
+    <w:lsdException w:name="Table Grid 8" w:semiHidden="1" w:unhideWhenUsed="1"/>
+    <w:lsdException w:name="Table List 1" w:semiHidden="1" w:unhideWhenUsed="1"/>
+    <w:lsdException w:name="Table List 2" w:semiHidden="1" w:unhideWhenUsed="1"/>
+    <w:lsdException w:name="Table List 3" w:semiHidden="1" w:unhideWhenUsed="1"/>
+    <w:lsdException w:name="Table List 4" w:semiHidden="1" w:unhideWhenUsed="1"/>
+    <w:lsdException w:name="Table List 5" w:semiHidden="1" w:unhideWhenUsed="1"/>
+    <w:lsdException w:name="Table List 6" w:semiHidden="1" w:unhideWhenUsed="1"/>
+    <w:lsdException w:name="Table List 7" w:semiHidden="1" w:unhideWhenUsed="1"/>
+    <w:lsdException w:name="Table List 8" w:semiHidden="1" w:unhideWhenUsed="1"/>
+    <w:lsdException w:name="Table 3D effects 1" w:semiHidden="1" w:unhideWhenUsed="1"/>
+    <w:lsdException w:name="Table 3D effects 2" w:semiHidden="1" w:unhideWhenUsed="1"/>
+    <w:lsdException w:name="Table 3D effects 3" w:semiHidden="1" w:unhideWhenUsed="1"/>
+    <w:lsdException w:name="Table Contemporary" w:semiHidden="1" w:unhideWhenUsed="1"/>
+    <w:lsdException w:name="Table Elegant" w:semiHidden="1" w:unhideWhenUsed="1"/>
+    <w:lsdException w:name="Table Professional" w:semiHidden="1" w:unhideWhenUsed="1"/>
+    <w:lsdException w:name="Table Subtle 1" w:semiHidden="1" w:unhideWhenUsed="1"/>
+    <w:lsdException w:name="Table Subtle 2" w:semiHidden="1" w:unhideWhenUsed="1"/>
+    <w:lsdException w:name="Table Web 1" w:semiHidden="1" w:unhideWhenUsed="1"/>
+    <w:lsdException w:name="Table Web 2" w:semiHidden="1" w:unhideWhenUsed="1"/>
+    <w:lsdException w:name="Table Web 3" w:semiHidden="1" w:unhideWhenUsed="1"/>
+    <w:lsdException w:name="Balloon Text" w:semiHidden="1" w:unhideWhenUsed="1"/>
+    <w:lsdException w:name="Table Grid" w:semiHidden="1" w:uiPriority="59" w:unhideWhenUsed="1"/>
+    <w:lsdException w:name="Table Theme" w:semiHidden="1" w:unhideWhenUsed="1"/>
+    <w:lsdException w:name="Placeholder Text" w:semiHidden="1"/>
+    <w:lsdException w:name="No Spacing" w:uiPriority="1" w:qFormat="1"/>
+    <w:lsdException w:name="Light Shading" w:uiPriority="60"/>
+    <w:lsdException w:name="Light List" w:uiPriority="61"/>
+    <w:lsdException w:name="Light Grid" w:uiPriority="62"/>
+    <w:lsdException w:name="Medium Shading 1" w:uiPriority="63"/>
+    <w:lsdException w:name="Medium Shading 2" w:uiPriority="64"/>
+    <w:lsdException w:name="Medium List 1" w:uiPriority="65"/>
+    <w:lsdException w:name="Medium List 2" w:uiPriority="66"/>
+    <w:lsdException w:name="Medium Grid 1" w:uiPriority="67"/>
+    <w:lsdException w:name="Medium Grid 2" w:uiPriority="68"/>
+    <w:lsdException w:name="Medium Grid 3" w:uiPriority="69"/>
+    <w:lsdException w:name="Dark List" w:uiPriority="70"/>
+    <w:lsdException w:name="Colorful Shading" w:uiPriority="71"/>
+    <w:lsdException w:name="Colorful List" w:uiPriority="72"/>
+    <w:lsdException w:name="Colorful Grid" w:uiPriority="73"/>
+    <w:lsdException w:name="Light Shading Accent 1" w:uiPriority="60"/>
+    <w:lsdException w:name="Light List Accent 1" w:uiPriority="61"/>
+    <w:lsdException w:name="Light Grid Accent 1" w:uiPriority="62"/>
+    <w:lsdException w:name="Medium Shading 1 Accent 1" w:uiPriority="63"/>
+    <w:lsdException w:name="Medium Shading 2 Accent 1" w:uiPriority="64"/>
+    <w:lsdException w:name="Medium List 1 Accent 1" w:uiPriority="65"/>
+    <w:lsdException w:name="Revision" w:semiHidden="1"/>
+    <w:lsdException w:name="List Paragraph" w:uiPriority="34" w:qFormat="1"/>
+    <w:lsdException w:name="Quote" w:uiPriority="29" w:qFormat="1"/>
+    <w:lsdException w:name="Intense Quote" w:uiPriority="30" w:qFormat="1"/>
+    <w:lsdException w:name="Medium List 2 Accent 1" w:uiPriority="66"/>
+    <w:lsdException w:name="Medium Grid 1 Accent 1" w:uiPriority="67"/>
+    <w:lsdException w:name="Medium Grid 2 Accent 1" w:uiPriority="68"/>
+    <w:lsdException w:name="Medium Grid 3 Accent 1" w:uiPriority="69"/>
+    <w:lsdException w:name="Dark List Accent 1" w:uiPriority="70"/>
+    <w:lsdException w:name="Colorful Shading Accent 1" w:uiPriority="71"/>
+    <w:lsdException w:name="Colorful List Accent 1" w:uiPriority="72"/>
+    <w:lsdException w:name="Colorful Grid Accent 1" w:uiPriority="73"/>
+    <w:lsdException w:name="Light Shading Accent 2" w:uiPriority="60"/>
+    <w:lsdException w:name="Light List Accent 2" w:uiPriority="61"/>
+    <w:lsdException w:name="Light Grid Accent 2" w:uiPriority="62"/>
+    <w:lsdException w:name="Medium Shading 1 Accent 2" w:uiPriority="63"/>
+    <w:lsdException w:name="Medium Shading 2 Accent 2" w:uiPriority="64"/>
+    <w:lsdException w:name="Medium List 1 Accent 2" w:uiPriority="65"/>
+    <w:lsdException w:name="Medium List 2 Accent 2" w:uiPriority="66"/>
+    <w:lsdException w:name="Medium Grid 1 Accent 2" w:uiPriority="67"/>
+    <w:lsdException w:name="Medium Grid 2 Accent 2" w:uiPriority="68"/>
+    <w:lsdException w:name="Medium Grid 3 Accent 2" w:uiPriority="69"/>
+    <w:lsdException w:name="Dark List Accent 2" w:uiPriority="70"/>
+    <w:lsdException w:name="Colorful Shading Accent 2" w:uiPriority="71"/>
+    <w:lsdException w:name="Colorful List Accent 2" w:uiPriority="72"/>
+    <w:lsdException w:name="Colorful Grid Accent 2" w:uiPriority="73"/>
+    <w:lsdException w:name="Light Shading Accent 3" w:uiPriority="60"/>
+    <w:lsdException w:name="Light List Accent 3" w:uiPriority="61"/>
+    <w:lsdException w:name="Light Grid Accent 3" w:uiPriority="62"/>
+    <w:lsdException w:name="Medium Shading 1 Accent 3" w:uiPriority="63"/>
+    <w:lsdException w:name="Medium Shading 2 Accent 3" w:uiPriority="64"/>
+    <w:lsdException w:name="Medium List 1 Accent 3" w:uiPriority="65"/>
+    <w:lsdException w:name="Medium List 2 Accent 3" w:uiPriority="66"/>
+    <w:lsdException w:name="Medium Grid 1 Accent 3" w:uiPriority="67"/>
+    <w:lsdException w:name="Medium Grid 2 Accent 3" w:uiPriority="68"/>
+    <w:lsdException w:name="Medium Grid 3 Accent 3" w:uiPriority="69"/>
+    <w:lsdException w:name="Dark List Accent 3" w:uiPriority="70"/>
+    <w:lsdException w:name="Colorful Shading Accent 3" w:uiPriority="71"/>
+    <w:lsdException w:name="Colorful List Accent 3" w:uiPriority="72"/>
+    <w:lsdException w:name="Colorful Grid Accent 3" w:uiPriority="73"/>
+    <w:lsdException w:name="Light Shading Accent 4" w:uiPriority="60"/>
+    <w:lsdException w:name="Light List Accent 4" w:uiPriority="61"/>
+    <w:lsdException w:name="Light Grid Accent 4" w:uiPriority="62"/>
+    <w:lsdException w:name="Medium Shading 1 Accent 4" w:uiPriority="63"/>
+    <w:lsdException w:name="Medium Shading 2 Accent 4" w:uiPriority="64"/>
+    <w:lsdException w:name="Medium List 1 Accent 4" w:uiPriority="65"/>
+    <w:lsdException w:name="Medium List 2 Accent 4" w:uiPriority="66"/>
+    <w:lsdException w:name="Medium Grid 1 Accent 4" w:uiPriority="67"/>
+    <w:lsdException w:name="Medium Grid 2 Accent 4" w:uiPriority="68"/>
+    <w:lsdException w:name="Medium Grid 3 Accent 4" w:uiPriority="69"/>
+    <w:lsdException w:name="Dark List Accent 4" w:uiPriority="70"/>
+    <w:lsdException w:name="Colorful Shading Accent 4" w:uiPriority="71"/>
+    <w:lsdException w:name="Colorful List Accent 4" w:uiPriority="72"/>
+    <w:lsdException w:name="Colorful Grid Accent 4" w:uiPriority="73"/>
+    <w:lsdException w:name="Light Shading Accent 5" w:uiPriority="60"/>
+    <w:lsdException w:name="Light List Accent 5" w:uiPriority="61"/>
+    <w:lsdException w:name="Light Grid Accent 5" w:uiPriority="62"/>
+    <w:lsdException w:name="Medium Shading 1 Accent 5" w:uiPriority="63"/>
+    <w:lsdException w:name="Medium Shading 2 Accent 5" w:uiPriority="64"/>
+    <w:lsdException w:name="Medium List 1 Accent 5" w:uiPriority="65"/>
+    <w:lsdException w:name="Medium List 2 Accent 5" w:uiPriority="66"/>
+    <w:lsdException w:name="Medium Grid 1 Accent 5" w:uiPriority="67"/>
+    <w:lsdException w:name="Medium Grid 2 Accent 5" w:uiPriority="68"/>
+    <w:lsdException w:name="Medium Grid 3 Accent 5" w:uiPriority="69"/>
+    <w:lsdException w:name="Dark List Accent 5" w:uiPriority="70"/>
+    <w:lsdException w:name="Colorful Shading Accent 5" w:uiPriority="71"/>
+    <w:lsdException w:name="Colorful List Accent 5" w:uiPriority="72"/>
+    <w:lsdException w:name="Colorful Grid Accent 5" w:uiPriority="73"/>
+    <w:lsdException w:name="Light Shading Accent 6" w:uiPriority="60"/>
+    <w:lsdException w:name="Light List Accent 6" w:uiPriority="61"/>
+    <w:lsdException w:name="Light Grid Accent 6" w:uiPriority="62"/>
+    <w:lsdException w:name="Medium Shading 1 Accent 6" w:uiPriority="63"/>
+    <w:lsdException w:name="Medium Shading 2 Accent 6" w:uiPriority="64"/>
+    <w:lsdException w:name="Medium List 1 Accent 6" w:uiPriority="65"/>
+    <w:lsdException w:name="Medium List 2 Accent 6" w:uiPriority="66"/>
+    <w:lsdException w:name="Medium Grid 1 Accent 6" w:uiPriority="67"/>
+    <w:lsdException w:name="Medium Grid 2 Accent 6" w:uiPriority="68"/>
+    <w:lsdException w:name="Medium Grid 3 Accent 6" w:uiPriority="69"/>
+    <w:lsdException w:name="Dark List Accent 6" w:uiPriority="70"/>
+    <w:lsdException w:name="Colorful Shading Accent 6" w:uiPriority="71"/>
+    <w:lsdException w:name="Colorful List Accent 6" w:uiPriority="72"/>
+    <w:lsdException w:name="Colorful Grid Accent 6" w:uiPriority="73"/>
+    <w:lsdException w:name="Subtle Emphasis" w:uiPriority="19" w:qFormat="1"/>
+    <w:lsdException w:name="Intense Emphasis" w:uiPriority="21" w:qFormat="1"/>
+    <w:lsdException w:name="Subtle Reference" w:uiPriority="31" w:qFormat="1"/>
+    <w:lsdException w:name="Intense Reference" w:uiPriority="32" w:qFormat="1"/>
+    <w:lsdException w:name="Book Title" w:uiPriority="33" w:qFormat="1"/>
+    <w:lsdException w:name="Bibliography" w:semiHidden="1" w:uiPriority="37" w:unhideWhenUsed="1"/>
+    <w:lsdException w:name="TOC Heading" w:semiHidden="1" w:uiPriority="39" w:unhideWhenUsed="1" w:qFormat="1"/>
+    <w:lsdException w:name="Plain Table 1" w:uiPriority="41"/>
+    <w:lsdException w:name="Plain Table 2" w:uiPriority="42"/>
+    <w:lsdException w:name="Plain Table 3" w:uiPriority="43"/>
+    <w:lsdException w:name="Plain Table 4" w:uiPriority="44"/>
+    <w:lsdException w:name="Plain Table 5" w:uiPriority="45"/>
+    <w:lsdException w:name="Grid Table Light" w:uiPriority="40"/>
+    <w:lsdException w:name="Grid Table 1 Light" w:uiPriority="46"/>
+    <w:lsdException w:name="Grid Table 2" w:uiPriority="47"/>
+    <w:lsdException w:name="Grid Table 3" w:uiPriority="48"/>
+    <w:lsdException w:name="Grid Table 4" w:uiPriority="49"/>
+    <w:lsdException w:name="Grid Table 5 Dark" w:uiPriority="50"/>
+    <w:lsdException w:name="Grid Table 6 Colorful" w:uiPriority="51"/>
+    <w:lsdException w:name="Grid Table 7 Colorful" w:uiPriority="52"/>
+    <w:lsdException w:name="Grid Table 1 Light Accent 1" w:uiPriority="46"/>
+    <w:lsdException w:name="Grid Table 2 Accent 1" w:uiPriority="47"/>
+    <w:lsdException w:name="Grid Table 3 Accent 1" w:uiPriority="48"/>
+    <w:lsdException w:name="Grid Table 4 Accent 1" w:uiPriority="49"/>
+    <w:lsdException w:name="Grid Table 5 Dark Accent 1" w:uiPriority="50"/>
+    <w:lsdException w:name="Grid Table 6 Colorful Accent 1" w:uiPriority="51"/>
+    <w:lsdException w:name="Grid Table 7 Colorful Accent 1" w:uiPriority="52"/>
+    <w:lsdException w:name="Grid Table 1 Light Accent 2" w:uiPriority="46"/>
+    <w:lsdException w:name="Grid Table 2 Accent 2" w:uiPriority="47"/>
+    <w:lsdException w:name="Grid Table 3 Accent 2" w:uiPriority="48"/>
+    <w:lsdException w:name="Grid Table 4 Accent 2" w:uiPriority="49"/>
+    <w:lsdException w:name="Grid Table 5 Dark Accent 2" w:uiPriority="50"/>
+    <w:lsdException w:name="Grid Table 6 Colorful Accent 2" w:uiPriority="51"/>
+    <w:lsdException w:name="Grid Table 7 Colorful Accent 2" w:uiPriority="52"/>
+    <w:lsdException w:name="Grid Table 1 Light Accent 3" w:uiPriority="46"/>
+    <w:lsdException w:name="Grid Table 2 Accent 3" w:uiPriority="47"/>
+    <w:lsdException w:name="Grid Table 3 Accent 3" w:uiPriority="48"/>
+    <w:lsdException w:name="Grid Table 4 Accent 3" w:uiPriority="49"/>
+    <w:lsdException w:name="Grid Table 5 Dark Accent 3" w:uiPriority="50"/>
+    <w:lsdException w:name="Grid Table 6 Colorful Accent 3" w:uiPriority="51"/>
+    <w:lsdException w:name="Grid Table 7 Colorful Accent 3" w:uiPriority="52"/>
+    <w:lsdException w:name="Grid Table 1 Light Accent 4" w:uiPriority="46"/>
+    <w:lsdException w:name="Grid Table 2 Accent 4" w:uiPriority="47"/>
+    <w:lsdException w:name="Grid Table 3 Accent 4" w:uiPriority="48"/>
+    <w:lsdException w:name="Grid Table 4 Accent 4" w:uiPriority="49"/>
+    <w:lsdException w:name="Grid Table 5 Dark Accent 4" w:uiPriority="50"/>
+    <w:lsdException w:name="Grid Table 6 Colorful Accent 4" w:uiPriority="51"/>
+    <w:lsdException w:name="Grid Table 7 Colorful Accent 4" w:uiPriority="52"/>
+    <w:lsdException w:name="Grid Table 1 Light Accent 5" w:uiPriority="46"/>
+    <w:lsdException w:name="Grid Table 2 Accent 5" w:uiPriority="47"/>
+    <w:lsdException w:name="Grid Table 3 Accent 5" w:uiPriority="48"/>
+    <w:lsdException w:name="Grid Table 4 Accent 5" w:uiPriority="49"/>
+    <w:lsdException w:name="Grid Table 5 Dark Accent 5" w:uiPriority="50"/>
+    <w:lsdException w:name="Grid Table 6 Colorful Accent 5" w:uiPriority="51"/>
+    <w:lsdException w:name="Grid Table 7 Colorful Accent 5" w:uiPriority="52"/>
+    <w:lsdException w:name="Grid Table 1 Light Accent 6" w:uiPriority="46"/>
+    <w:lsdException w:name="Grid Table 2 Accent 6" w:uiPriority="47"/>
+    <w:lsdException w:name="Grid Table 3 Accent 6" w:uiPriority="48"/>
+    <w:lsdException w:name="Grid Table 4 Accent 6" w:uiPriority="49"/>
+    <w:lsdException w:name="Grid Table 5 Dark Accent 6" w:uiPriority="50"/>
+    <w:lsdException w:name="Grid Table 6 Colorful Accent 6" w:uiPriority="51"/>
+    <w:lsdException w:name="Grid Table 7 Colorful Accent 6" w:uiPriority="52"/>
+    <w:lsdException w:name="List Table 1 Light" w:uiPriority="46"/>
+    <w:lsdException w:name="List Table 2" w:uiPriority="47"/>
+    <w:lsdException w:name="List Table 3" w:uiPriority="48"/>
+    <w:lsdException w:name="List Table 4" w:uiPriority="49"/>
+    <w:lsdException w:name="List Table 5 Dark" w:uiPriority="50"/>
+    <w:lsdException w:name="List Table 6 Colorful" w:uiPriority="51"/>
+    <w:lsdException w:name="List Table 7 Colorful" w:uiPriority="52"/>
+    <w:lsdException w:name="List Table 1 Light Accent 1" w:uiPriority="46"/>
+    <w:lsdException w:name="List Table 2 Accent 1" w:uiPriority="47"/>
+    <w:lsdException w:name="List Table 3 Accent 1" w:uiPriority="48"/>
+    <w:lsdException w:name="List Table 4 Accent 1" w:uiPriority="49"/>
+    <w:lsdException w:name="List Table 5 Dark Accent 1" w:uiPriority="50"/>
+    <w:lsdException w:name="List Table 6 Colorful Accent 1" w:uiPriority="51"/>
+    <w:lsdException w:name="List Table 7 Colorful Accent 1" w:uiPriority="52"/>
+    <w:lsdException w:name="List Table 1 Light Accent 2" w:uiPriority="46"/>
+    <w:lsdException w:name="List Table 2 Accent 2" w:uiPriority="47"/>
+    <w:lsdException w:name="List Table 3 Accent 2" w:uiPriority="48"/>
+    <w:lsdException w:name="List Table 4 Accent 2" w:uiPriority="49"/>
+    <w:lsdException w:name="List Table 5 Dark Accent 2" w:uiPriority="50"/>
+    <w:lsdException w:name="List Table 6 Colorful Accent 2" w:uiPriority="51"/>
+    <w:lsdException w:name="List Table 7 Colorful Accent 2" w:uiPriority="52"/>
+    <w:lsdException w:name="List Table 1 Light Accent 3" w:uiPriority="46"/>
+    <w:lsdException w:name="List Table 2 Accent 3" w:uiPriority="47"/>
+    <w:lsdException w:name="List Table 3 Accent 3" w:uiPriority="48"/>
+    <w:lsdException w:name="List Table 4 Accent 3" w:uiPriority="49"/>
+    <w:lsdException w:name="List Table 5 Dark Accent 3" w:uiPriority="50"/>
+    <w:lsdException w:name="List Table 6 Colorful Accent 3" w:uiPriority="51"/>
+    <w:lsdException w:name="List Table 7 Colorful Accent 3" w:uiPriority="52"/>
+    <w:lsdException w:name="List Table 1 Light Accent 4" w:uiPriority="46"/>
+    <w:lsdException w:name="List Table 2 Accent 4" w:uiPriority="47"/>
+    <w:lsdException w:name="List Table 3 Accent 4" w:uiPriority="48"/>
+    <w:lsdException w:name="List Table 4 Accent 4" w:uiPriority="49"/>
+    <w:lsdException w:name="List Table 5 Dark Accent 4" w:uiPriority="50"/>
+    <w:lsdException w:name="List Table 6 Colorful Accent 4" w:uiPriority="51"/>
+    <w:lsdException w:name="List Table 7 Colorful Accent 4" w:uiPriority="52"/>
+    <w:lsdException w:name="List Table 1 Light Accent 5" w:uiPriority="46"/>
+    <w:lsdException w:name="List Table 2 Accent 5" w:uiPriority="47"/>
+    <w:lsdException w:name="List Table 3 Accent 5" w:uiPriority="48"/>
+    <w:lsdException w:name="List Table 4 Accent 5" w:uiPriority="49"/>
+    <w:lsdException w:name="List Table 5 Dark Accent 5" w:uiPriority="50"/>
+    <w:lsdException w:name="List Table 6 Colorful Accent 5" w:uiPriority="51"/>
+    <w:lsdException w:name="List Table 7 Colorful Accent 5" w:uiPriority="52"/>
+    <w:lsdException w:name="List Table 1 Light Accent 6" w:uiPriority="46"/>
+    <w:lsdException w:name="List Table 2 Accent 6" w:uiPriority="47"/>
+    <w:lsdException w:name="List Table 3 Accent 6" w:uiPriority="48"/>
+    <w:lsdException w:name="List Table 4 Accent 6" w:uiPriority="49"/>
+    <w:lsdException w:name="List Table 5 Dark Accent 6" w:uiPriority="50"/>
+    <w:lsdException w:name="List Table 6 Colorful Accent 6" w:uiPriority="51"/>
+    <w:lsdException w:name="List Table 7 Colorful Accent 6" w:uiPriority="52"/>
+    <w:lsdException w:name="Mention" w:semiHidden="1" w:unhideWhenUsed="1"/>
+    <w:lsdException w:name="Smart Hyperlink" w:semiHidden="1" w:unhideWhenUsed="1"/>
+    <w:lsdException w:name="Hashtag" w:semiHidden="1" w:unhideWhenUsed="1"/>
+    <w:lsdException w:name="Unresolved Mention" w:semiHidden="1" w:unhideWhenUsed="1"/>
+    <w:lsdException w:name="Smart Link" w:semiHidden="1" w:unhideWhenUsed="1"/>
   </w:latentStyles>
   <w:style w:type="paragraph" w:default="1" w:styleId="Normal">
     <w:name w:val="Normal"/>
@@ -10879,364 +11109,7 @@
       <w:szCs w:val="16"/>
     </w:rPr>
   </w:style>
-  <w:style w:type="paragraph" w:styleId="TtulodeTDC">
-    <w:name w:val="TOC Heading"/>
-    <w:basedOn w:val="Ttulo1"/>
-    <w:next w:val="Normal"/>
-    <w:uiPriority w:val="39"/>
-    <w:semiHidden/>
-    <w:unhideWhenUsed/>
-    <w:qFormat/>
-    <w:rsid w:val="00765ED6"/>
-    <w:pPr>
-      <w:spacing w:before="480"/>
-      <w:outlineLvl w:val="9"/>
-    </w:pPr>
-    <w:rPr>
-      <w:b/>
-      <w:bCs/>
-      <w:sz w:val="28"/>
-      <w:szCs w:val="28"/>
-      <w:lang w:eastAsia="es-AR"/>
-    </w:rPr>
-  </w:style>
-  <w:style w:type="paragraph" w:styleId="TDC1">
-    <w:name w:val="toc 1"/>
-    <w:basedOn w:val="Normal"/>
-    <w:next w:val="Normal"/>
-    <w:autoRedefine/>
-    <w:uiPriority w:val="39"/>
-    <w:unhideWhenUsed/>
-    <w:rsid w:val="00765ED6"/>
-    <w:pPr>
-      <w:spacing w:after="100"/>
-    </w:pPr>
-  </w:style>
-  <w:style w:type="paragraph" w:styleId="TDC2">
-    <w:name w:val="toc 2"/>
-    <w:basedOn w:val="Normal"/>
-    <w:next w:val="Normal"/>
-    <w:autoRedefine/>
-    <w:uiPriority w:val="39"/>
-    <w:unhideWhenUsed/>
-    <w:rsid w:val="00765ED6"/>
-    <w:pPr>
-      <w:spacing w:after="100"/>
-      <w:ind w:left="220"/>
-    </w:pPr>
-  </w:style>
-</w:styles>
-</file>
-
-<file path=word/stylesWithEffects.xml><?xml version="1.0" encoding="utf-8"?>
-<w:styles xmlns:wpc="http://schemas.microsoft.com/office/word/2010/wordprocessingCanvas" xmlns:mc="http://schemas.openxmlformats.org/markup-compatibility/2006" xmlns:o="urn:schemas-microsoft-com:office:office" xmlns:r="http://schemas.openxmlformats.org/officeDocument/2006/relationships" xmlns:m="http://schemas.openxmlformats.org/officeDocument/2006/math" xmlns:v="urn:schemas-microsoft-com:vml" xmlns:wp14="http://schemas.microsoft.com/office/word/2010/wordprocessingDrawing" xmlns:wp="http://schemas.openxmlformats.org/drawingml/2006/wordprocessingDrawing" xmlns:w10="urn:schemas-microsoft-com:office:word" xmlns:w="http://schemas.openxmlformats.org/wordprocessingml/2006/main" xmlns:w14="http://schemas.microsoft.com/office/word/2010/wordml" xmlns:wpg="http://schemas.microsoft.com/office/word/2010/wordprocessingGroup" xmlns:wpi="http://schemas.microsoft.com/office/word/2010/wordprocessingInk" xmlns:wne="http://schemas.microsoft.com/office/word/2006/wordml" xmlns:wps="http://schemas.microsoft.com/office/word/2010/wordprocessingShape" mc:Ignorable="w14 wp14">
-  <w:docDefaults>
-    <w:rPrDefault>
-      <w:rPr>
-        <w:rFonts w:asciiTheme="minorHAnsi" w:eastAsiaTheme="minorHAnsi" w:hAnsiTheme="minorHAnsi" w:cstheme="minorBidi"/>
-        <w:sz w:val="22"/>
-        <w:szCs w:val="22"/>
-        <w:lang w:val="es-AR" w:eastAsia="en-US" w:bidi="ar-SA"/>
-      </w:rPr>
-    </w:rPrDefault>
-    <w:pPrDefault>
-      <w:pPr>
-        <w:spacing w:after="200" w:line="276" w:lineRule="auto"/>
-      </w:pPr>
-    </w:pPrDefault>
-  </w:docDefaults>
-  <w:latentStyles w:defLockedState="0" w:defUIPriority="99" w:defSemiHidden="1" w:defUnhideWhenUsed="1" w:defQFormat="0" w:count="267">
-    <w:lsdException w:name="Normal" w:semiHidden="0" w:uiPriority="0" w:unhideWhenUsed="0" w:qFormat="1"/>
-    <w:lsdException w:name="heading 1" w:semiHidden="0" w:uiPriority="9" w:unhideWhenUsed="0" w:qFormat="1"/>
-    <w:lsdException w:name="heading 2" w:uiPriority="9" w:qFormat="1"/>
-    <w:lsdException w:name="heading 3" w:uiPriority="9" w:qFormat="1"/>
-    <w:lsdException w:name="heading 4" w:uiPriority="9" w:qFormat="1"/>
-    <w:lsdException w:name="heading 5" w:uiPriority="9" w:qFormat="1"/>
-    <w:lsdException w:name="heading 6" w:uiPriority="9" w:qFormat="1"/>
-    <w:lsdException w:name="heading 7" w:uiPriority="9" w:qFormat="1"/>
-    <w:lsdException w:name="heading 8" w:uiPriority="9" w:qFormat="1"/>
-    <w:lsdException w:name="heading 9" w:uiPriority="9" w:qFormat="1"/>
-    <w:lsdException w:name="toc 1" w:uiPriority="39"/>
-    <w:lsdException w:name="toc 2" w:uiPriority="39"/>
-    <w:lsdException w:name="toc 3" w:uiPriority="39"/>
-    <w:lsdException w:name="toc 4" w:uiPriority="39"/>
-    <w:lsdException w:name="toc 5" w:uiPriority="39"/>
-    <w:lsdException w:name="toc 6" w:uiPriority="39"/>
-    <w:lsdException w:name="toc 7" w:uiPriority="39"/>
-    <w:lsdException w:name="toc 8" w:uiPriority="39"/>
-    <w:lsdException w:name="toc 9" w:uiPriority="39"/>
-    <w:lsdException w:name="caption" w:uiPriority="35" w:qFormat="1"/>
-    <w:lsdException w:name="Title" w:semiHidden="0" w:uiPriority="10" w:unhideWhenUsed="0" w:qFormat="1"/>
-    <w:lsdException w:name="Default Paragraph Font" w:uiPriority="1"/>
-    <w:lsdException w:name="Subtitle" w:semiHidden="0" w:uiPriority="11" w:unhideWhenUsed="0" w:qFormat="1"/>
-    <w:lsdException w:name="Strong" w:semiHidden="0" w:uiPriority="22" w:unhideWhenUsed="0" w:qFormat="1"/>
-    <w:lsdException w:name="Emphasis" w:semiHidden="0" w:uiPriority="20" w:unhideWhenUsed="0" w:qFormat="1"/>
-    <w:lsdException w:name="Table Grid" w:semiHidden="0" w:uiPriority="59" w:unhideWhenUsed="0"/>
-    <w:lsdException w:name="Placeholder Text" w:unhideWhenUsed="0"/>
-    <w:lsdException w:name="No Spacing" w:semiHidden="0" w:uiPriority="1" w:unhideWhenUsed="0" w:qFormat="1"/>
-    <w:lsdException w:name="Light Shading" w:semiHidden="0" w:uiPriority="60" w:unhideWhenUsed="0"/>
-    <w:lsdException w:name="Light List" w:semiHidden="0" w:uiPriority="61" w:unhideWhenUsed="0"/>
-    <w:lsdException w:name="Light Grid" w:semiHidden="0" w:uiPriority="62" w:unhideWhenUsed="0"/>
-    <w:lsdException w:name="Medium Shading 1" w:semiHidden="0" w:uiPriority="63" w:unhideWhenUsed="0"/>
-    <w:lsdException w:name="Medium Shading 2" w:semiHidden="0" w:uiPriority="64" w:unhideWhenUsed="0"/>
-    <w:lsdException w:name="Medium List 1" w:semiHidden="0" w:uiPriority="65" w:unhideWhenUsed="0"/>
-    <w:lsdException w:name="Medium List 2" w:semiHidden="0" w:uiPriority="66" w:unhideWhenUsed="0"/>
-    <w:lsdException w:name="Medium Grid 1" w:semiHidden="0" w:uiPriority="67" w:unhideWhenUsed="0"/>
-    <w:lsdException w:name="Medium Grid 2" w:semiHidden="0" w:uiPriority="68" w:unhideWhenUsed="0"/>
-    <w:lsdException w:name="Medium Grid 3" w:semiHidden="0" w:uiPriority="69" w:unhideWhenUsed="0"/>
-    <w:lsdException w:name="Dark List" w:semiHidden="0" w:uiPriority="70" w:unhideWhenUsed="0"/>
-    <w:lsdException w:name="Colorful Shading" w:semiHidden="0" w:uiPriority="71" w:unhideWhenUsed="0"/>
-    <w:lsdException w:name="Colorful List" w:semiHidden="0" w:uiPriority="72" w:unhideWhenUsed="0"/>
-    <w:lsdException w:name="Colorful Grid" w:semiHidden="0" w:uiPriority="73" w:unhideWhenUsed="0"/>
-    <w:lsdException w:name="Light Shading Accent 1" w:semiHidden="0" w:uiPriority="60" w:unhideWhenUsed="0"/>
-    <w:lsdException w:name="Light List Accent 1" w:semiHidden="0" w:uiPriority="61" w:unhideWhenUsed="0"/>
-    <w:lsdException w:name="Light Grid Accent 1" w:semiHidden="0" w:uiPriority="62" w:unhideWhenUsed="0"/>
-    <w:lsdException w:name="Medium Shading 1 Accent 1" w:semiHidden="0" w:uiPriority="63" w:unhideWhenUsed="0"/>
-    <w:lsdException w:name="Medium Shading 2 Accent 1" w:semiHidden="0" w:uiPriority="64" w:unhideWhenUsed="0"/>
-    <w:lsdException w:name="Medium List 1 Accent 1" w:semiHidden="0" w:uiPriority="65" w:unhideWhenUsed="0"/>
-    <w:lsdException w:name="Revision" w:unhideWhenUsed="0"/>
-    <w:lsdException w:name="List Paragraph" w:semiHidden="0" w:uiPriority="34" w:unhideWhenUsed="0" w:qFormat="1"/>
-    <w:lsdException w:name="Quote" w:semiHidden="0" w:uiPriority="29" w:unhideWhenUsed="0" w:qFormat="1"/>
-    <w:lsdException w:name="Intense Quote" w:semiHidden="0" w:uiPriority="30" w:unhideWhenUsed="0" w:qFormat="1"/>
-    <w:lsdException w:name="Medium List 2 Accent 1" w:semiHidden="0" w:uiPriority="66" w:unhideWhenUsed="0"/>
-    <w:lsdException w:name="Medium Grid 1 Accent 1" w:semiHidden="0" w:uiPriority="67" w:unhideWhenUsed="0"/>
-    <w:lsdException w:name="Medium Grid 2 Accent 1" w:semiHidden="0" w:uiPriority="68" w:unhideWhenUsed="0"/>
-    <w:lsdException w:name="Medium Grid 3 Accent 1" w:semiHidden="0" w:uiPriority="69" w:unhideWhenUsed="0"/>
-    <w:lsdException w:name="Dark List Accent 1" w:semiHidden="0" w:uiPriority="70" w:unhideWhenUsed="0"/>
-    <w:lsdException w:name="Colorful Shading Accent 1" w:semiHidden="0" w:uiPriority="71" w:unhideWhenUsed="0"/>
-    <w:lsdException w:name="Colorful List Accent 1" w:semiHidden="0" w:uiPriority="72" w:unhideWhenUsed="0"/>
-    <w:lsdException w:name="Colorful Grid Accent 1" w:semiHidden="0" w:uiPriority="73" w:unhideWhenUsed="0"/>
-    <w:lsdException w:name="Light Shading Accent 2" w:semiHidden="0" w:uiPriority="60" w:unhideWhenUsed="0"/>
-    <w:lsdException w:name="Light List Accent 2" w:semiHidden="0" w:uiPriority="61" w:unhideWhenUsed="0"/>
-    <w:lsdException w:name="Light Grid Accent 2" w:semiHidden="0" w:uiPriority="62" w:unhideWhenUsed="0"/>
-    <w:lsdException w:name="Medium Shading 1 Accent 2" w:semiHidden="0" w:uiPriority="63" w:unhideWhenUsed="0"/>
-    <w:lsdException w:name="Medium Shading 2 Accent 2" w:semiHidden="0" w:uiPriority="64" w:unhideWhenUsed="0"/>
-    <w:lsdException w:name="Medium List 1 Accent 2" w:semiHidden="0" w:uiPriority="65" w:unhideWhenUsed="0"/>
-    <w:lsdException w:name="Medium List 2 Accent 2" w:semiHidden="0" w:uiPriority="66" w:unhideWhenUsed="0"/>
-    <w:lsdException w:name="Medium Grid 1 Accent 2" w:semiHidden="0" w:uiPriority="67" w:unhideWhenUsed="0"/>
-    <w:lsdException w:name="Medium Grid 2 Accent 2" w:semiHidden="0" w:uiPriority="68" w:unhideWhenUsed="0"/>
-    <w:lsdException w:name="Medium Grid 3 Accent 2" w:semiHidden="0" w:uiPriority="69" w:unhideWhenUsed="0"/>
-    <w:lsdException w:name="Dark List Accent 2" w:semiHidden="0" w:uiPriority="70" w:unhideWhenUsed="0"/>
-    <w:lsdException w:name="Colorful Shading Accent 2" w:semiHidden="0" w:uiPriority="71" w:unhideWhenUsed="0"/>
-    <w:lsdException w:name="Colorful List Accent 2" w:semiHidden="0" w:uiPriority="72" w:unhideWhenUsed="0"/>
-    <w:lsdException w:name="Colorful Grid Accent 2" w:semiHidden="0" w:uiPriority="73" w:unhideWhenUsed="0"/>
-    <w:lsdException w:name="Light Shading Accent 3" w:semiHidden="0" w:uiPriority="60" w:unhideWhenUsed="0"/>
-    <w:lsdException w:name="Light List Accent 3" w:semiHidden="0" w:uiPriority="61" w:unhideWhenUsed="0"/>
-    <w:lsdException w:name="Light Grid Accent 3" w:semiHidden="0" w:uiPriority="62" w:unhideWhenUsed="0"/>
-    <w:lsdException w:name="Medium Shading 1 Accent 3" w:semiHidden="0" w:uiPriority="63" w:unhideWhenUsed="0"/>
-    <w:lsdException w:name="Medium Shading 2 Accent 3" w:semiHidden="0" w:uiPriority="64" w:unhideWhenUsed="0"/>
-    <w:lsdException w:name="Medium List 1 Accent 3" w:semiHidden="0" w:uiPriority="65" w:unhideWhenUsed="0"/>
-    <w:lsdException w:name="Medium List 2 Accent 3" w:semiHidden="0" w:uiPriority="66" w:unhideWhenUsed="0"/>
-    <w:lsdException w:name="Medium Grid 1 Accent 3" w:semiHidden="0" w:uiPriority="67" w:unhideWhenUsed="0"/>
-    <w:lsdException w:name="Medium Grid 2 Accent 3" w:semiHidden="0" w:uiPriority="68" w:unhideWhenUsed="0"/>
-    <w:lsdException w:name="Medium Grid 3 Accent 3" w:semiHidden="0" w:uiPriority="69" w:unhideWhenUsed="0"/>
-    <w:lsdException w:name="Dark List Accent 3" w:semiHidden="0" w:uiPriority="70" w:unhideWhenUsed="0"/>
-    <w:lsdException w:name="Colorful Shading Accent 3" w:semiHidden="0" w:uiPriority="71" w:unhideWhenUsed="0"/>
-    <w:lsdException w:name="Colorful List Accent 3" w:semiHidden="0" w:uiPriority="72" w:unhideWhenUsed="0"/>
-    <w:lsdException w:name="Colorful Grid Accent 3" w:semiHidden="0" w:uiPriority="73" w:unhideWhenUsed="0"/>
-    <w:lsdException w:name="Light Shading Accent 4" w:semiHidden="0" w:uiPriority="60" w:unhideWhenUsed="0"/>
-    <w:lsdException w:name="Light List Accent 4" w:semiHidden="0" w:uiPriority="61" w:unhideWhenUsed="0"/>
-    <w:lsdException w:name="Light Grid Accent 4" w:semiHidden="0" w:uiPriority="62" w:unhideWhenUsed="0"/>
-    <w:lsdException w:name="Medium Shading 1 Accent 4" w:semiHidden="0" w:uiPriority="63" w:unhideWhenUsed="0"/>
-    <w:lsdException w:name="Medium Shading 2 Accent 4" w:semiHidden="0" w:uiPriority="64" w:unhideWhenUsed="0"/>
-    <w:lsdException w:name="Medium List 1 Accent 4" w:semiHidden="0" w:uiPriority="65" w:unhideWhenUsed="0"/>
-    <w:lsdException w:name="Medium List 2 Accent 4" w:semiHidden="0" w:uiPriority="66" w:unhideWhenUsed="0"/>
-    <w:lsdException w:name="Medium Grid 1 Accent 4" w:semiHidden="0" w:uiPriority="67" w:unhideWhenUsed="0"/>
-    <w:lsdException w:name="Medium Grid 2 Accent 4" w:semiHidden="0" w:uiPriority="68" w:unhideWhenUsed="0"/>
-    <w:lsdException w:name="Medium Grid 3 Accent 4" w:semiHidden="0" w:uiPriority="69" w:unhideWhenUsed="0"/>
-    <w:lsdException w:name="Dark List Accent 4" w:semiHidden="0" w:uiPriority="70" w:unhideWhenUsed="0"/>
-    <w:lsdException w:name="Colorful Shading Accent 4" w:semiHidden="0" w:uiPriority="71" w:unhideWhenUsed="0"/>
-    <w:lsdException w:name="Colorful List Accent 4" w:semiHidden="0" w:uiPriority="72" w:unhideWhenUsed="0"/>
-    <w:lsdException w:name="Colorful Grid Accent 4" w:semiHidden="0" w:uiPriority="73" w:unhideWhenUsed="0"/>
-    <w:lsdException w:name="Light Shading Accent 5" w:semiHidden="0" w:uiPriority="60" w:unhideWhenUsed="0"/>
-    <w:lsdException w:name="Light List Accent 5" w:semiHidden="0" w:uiPriority="61" w:unhideWhenUsed="0"/>
-    <w:lsdException w:name="Light Grid Accent 5" w:semiHidden="0" w:uiPriority="62" w:unhideWhenUsed="0"/>
-    <w:lsdException w:name="Medium Shading 1 Accent 5" w:semiHidden="0" w:uiPriority="63" w:unhideWhenUsed="0"/>
-    <w:lsdException w:name="Medium Shading 2 Accent 5" w:semiHidden="0" w:uiPriority="64" w:unhideWhenUsed="0"/>
-    <w:lsdException w:name="Medium List 1 Accent 5" w:semiHidden="0" w:uiPriority="65" w:unhideWhenUsed="0"/>
-    <w:lsdException w:name="Medium List 2 Accent 5" w:semiHidden="0" w:uiPriority="66" w:unhideWhenUsed="0"/>
-    <w:lsdException w:name="Medium Grid 1 Accent 5" w:semiHidden="0" w:uiPriority="67" w:unhideWhenUsed="0"/>
-    <w:lsdException w:name="Medium Grid 2 Accent 5" w:semiHidden="0" w:uiPriority="68" w:unhideWhenUsed="0"/>
-    <w:lsdException w:name="Medium Grid 3 Accent 5" w:semiHidden="0" w:uiPriority="69" w:unhideWhenUsed="0"/>
-    <w:lsdException w:name="Dark List Accent 5" w:semiHidden="0" w:uiPriority="70" w:unhideWhenUsed="0"/>
-    <w:lsdException w:name="Colorful Shading Accent 5" w:semiHidden="0" w:uiPriority="71" w:unhideWhenUsed="0"/>
-    <w:lsdException w:name="Colorful List Accent 5" w:semiHidden="0" w:uiPriority="72" w:unhideWhenUsed="0"/>
-    <w:lsdException w:name="Colorful Grid Accent 5" w:semiHidden="0" w:uiPriority="73" w:unhideWhenUsed="0"/>
-    <w:lsdException w:name="Light Shading Accent 6" w:semiHidden="0" w:uiPriority="60" w:unhideWhenUsed="0"/>
-    <w:lsdException w:name="Light List Accent 6" w:semiHidden="0" w:uiPriority="61" w:unhideWhenUsed="0"/>
-    <w:lsdException w:name="Light Grid Accent 6" w:semiHidden="0" w:uiPriority="62" w:unhideWhenUsed="0"/>
-    <w:lsdException w:name="Medium Shading 1 Accent 6" w:semiHidden="0" w:uiPriority="63" w:unhideWhenUsed="0"/>
-    <w:lsdException w:name="Medium Shading 2 Accent 6" w:semiHidden="0" w:uiPriority="64" w:unhideWhenUsed="0"/>
-    <w:lsdException w:name="Medium List 1 Accent 6" w:semiHidden="0" w:uiPriority="65" w:unhideWhenUsed="0"/>
-    <w:lsdException w:name="Medium List 2 Accent 6" w:semiHidden="0" w:uiPriority="66" w:unhideWhenUsed="0"/>
-    <w:lsdException w:name="Medium Grid 1 Accent 6" w:semiHidden="0" w:uiPriority="67" w:unhideWhenUsed="0"/>
-    <w:lsdException w:name="Medium Grid 2 Accent 6" w:semiHidden="0" w:uiPriority="68" w:unhideWhenUsed="0"/>
-    <w:lsdException w:name="Medium Grid 3 Accent 6" w:semiHidden="0" w:uiPriority="69" w:unhideWhenUsed="0"/>
-    <w:lsdException w:name="Dark List Accent 6" w:semiHidden="0" w:uiPriority="70" w:unhideWhenUsed="0"/>
-    <w:lsdException w:name="Colorful Shading Accent 6" w:semiHidden="0" w:uiPriority="71" w:unhideWhenUsed="0"/>
-    <w:lsdException w:name="Colorful List Accent 6" w:semiHidden="0" w:uiPriority="72" w:unhideWhenUsed="0"/>
-    <w:lsdException w:name="Colorful Grid Accent 6" w:semiHidden="0" w:uiPriority="73" w:unhideWhenUsed="0"/>
-    <w:lsdException w:name="Subtle Emphasis" w:semiHidden="0" w:uiPriority="19" w:unhideWhenUsed="0" w:qFormat="1"/>
-    <w:lsdException w:name="Intense Emphasis" w:semiHidden="0" w:uiPriority="21" w:unhideWhenUsed="0" w:qFormat="1"/>
-    <w:lsdException w:name="Subtle Reference" w:semiHidden="0" w:uiPriority="31" w:unhideWhenUsed="0" w:qFormat="1"/>
-    <w:lsdException w:name="Intense Reference" w:semiHidden="0" w:uiPriority="32" w:unhideWhenUsed="0" w:qFormat="1"/>
-    <w:lsdException w:name="Book Title" w:semiHidden="0" w:uiPriority="33" w:unhideWhenUsed="0" w:qFormat="1"/>
-    <w:lsdException w:name="Bibliography" w:uiPriority="37"/>
-    <w:lsdException w:name="TOC Heading" w:uiPriority="39" w:qFormat="1"/>
-  </w:latentStyles>
-  <w:style w:type="paragraph" w:default="1" w:styleId="Normal">
-    <w:name w:val="Normal"/>
-    <w:qFormat/>
-  </w:style>
-  <w:style w:type="paragraph" w:styleId="Ttulo1">
-    <w:name w:val="heading 1"/>
-    <w:basedOn w:val="Normal"/>
-    <w:next w:val="Normal"/>
-    <w:link w:val="Ttulo1Car"/>
-    <w:uiPriority w:val="9"/>
-    <w:qFormat/>
-    <w:rsid w:val="00491A63"/>
-    <w:pPr>
-      <w:keepNext/>
-      <w:keepLines/>
-      <w:spacing w:before="240" w:after="0"/>
-      <w:outlineLvl w:val="0"/>
-    </w:pPr>
-    <w:rPr>
-      <w:rFonts w:asciiTheme="majorHAnsi" w:eastAsiaTheme="majorEastAsia" w:hAnsiTheme="majorHAnsi" w:cstheme="majorBidi"/>
-      <w:color w:val="365F91" w:themeColor="accent1" w:themeShade="BF"/>
-      <w:sz w:val="32"/>
-      <w:szCs w:val="32"/>
-    </w:rPr>
-  </w:style>
-  <w:style w:type="paragraph" w:styleId="Ttulo2">
-    <w:name w:val="heading 2"/>
-    <w:basedOn w:val="Normal"/>
-    <w:next w:val="Normal"/>
-    <w:link w:val="Ttulo2Car"/>
-    <w:uiPriority w:val="9"/>
-    <w:unhideWhenUsed/>
-    <w:qFormat/>
-    <w:rsid w:val="00346AF8"/>
-    <w:pPr>
-      <w:keepNext/>
-      <w:keepLines/>
-      <w:spacing w:before="40" w:after="0"/>
-      <w:outlineLvl w:val="1"/>
-    </w:pPr>
-    <w:rPr>
-      <w:rFonts w:asciiTheme="majorHAnsi" w:eastAsiaTheme="majorEastAsia" w:hAnsiTheme="majorHAnsi" w:cstheme="majorBidi"/>
-      <w:color w:val="365F91" w:themeColor="accent1" w:themeShade="BF"/>
-      <w:sz w:val="26"/>
-      <w:szCs w:val="26"/>
-    </w:rPr>
-  </w:style>
-  <w:style w:type="character" w:default="1" w:styleId="Fuentedeprrafopredeter">
-    <w:name w:val="Default Paragraph Font"/>
-    <w:uiPriority w:val="1"/>
-    <w:semiHidden/>
-    <w:unhideWhenUsed/>
-  </w:style>
-  <w:style w:type="table" w:default="1" w:styleId="Tablanormal">
-    <w:name w:val="Normal Table"/>
-    <w:uiPriority w:val="99"/>
-    <w:semiHidden/>
-    <w:unhideWhenUsed/>
-    <w:tblPr>
-      <w:tblInd w:w="0" w:type="dxa"/>
-      <w:tblCellMar>
-        <w:top w:w="0" w:type="dxa"/>
-        <w:left w:w="108" w:type="dxa"/>
-        <w:bottom w:w="0" w:type="dxa"/>
-        <w:right w:w="108" w:type="dxa"/>
-      </w:tblCellMar>
-    </w:tblPr>
-  </w:style>
-  <w:style w:type="numbering" w:default="1" w:styleId="Sinlista">
-    <w:name w:val="No List"/>
-    <w:uiPriority w:val="99"/>
-    <w:semiHidden/>
-    <w:unhideWhenUsed/>
-  </w:style>
-  <w:style w:type="character" w:customStyle="1" w:styleId="Ttulo1Car">
-    <w:name w:val="Título 1 Car"/>
-    <w:basedOn w:val="Fuentedeprrafopredeter"/>
-    <w:link w:val="Ttulo1"/>
-    <w:uiPriority w:val="9"/>
-    <w:rsid w:val="00491A63"/>
-    <w:rPr>
-      <w:rFonts w:asciiTheme="majorHAnsi" w:eastAsiaTheme="majorEastAsia" w:hAnsiTheme="majorHAnsi" w:cstheme="majorBidi"/>
-      <w:color w:val="365F91" w:themeColor="accent1" w:themeShade="BF"/>
-      <w:sz w:val="32"/>
-      <w:szCs w:val="32"/>
-    </w:rPr>
-  </w:style>
-  <w:style w:type="paragraph" w:styleId="Prrafodelista">
-    <w:name w:val="List Paragraph"/>
-    <w:basedOn w:val="Normal"/>
-    <w:uiPriority w:val="34"/>
-    <w:qFormat/>
-    <w:rsid w:val="00AA30DE"/>
-    <w:pPr>
-      <w:ind w:left="720"/>
-      <w:contextualSpacing/>
-    </w:pPr>
-  </w:style>
-  <w:style w:type="character" w:customStyle="1" w:styleId="Ttulo2Car">
-    <w:name w:val="Título 2 Car"/>
-    <w:basedOn w:val="Fuentedeprrafopredeter"/>
-    <w:link w:val="Ttulo2"/>
-    <w:uiPriority w:val="9"/>
-    <w:rsid w:val="00346AF8"/>
-    <w:rPr>
-      <w:rFonts w:asciiTheme="majorHAnsi" w:eastAsiaTheme="majorEastAsia" w:hAnsiTheme="majorHAnsi" w:cstheme="majorBidi"/>
-      <w:color w:val="365F91" w:themeColor="accent1" w:themeShade="BF"/>
-      <w:sz w:val="26"/>
-      <w:szCs w:val="26"/>
-    </w:rPr>
-  </w:style>
-  <w:style w:type="character" w:styleId="Hipervnculo">
-    <w:name w:val="Hyperlink"/>
-    <w:basedOn w:val="Fuentedeprrafopredeter"/>
-    <w:uiPriority w:val="99"/>
-    <w:unhideWhenUsed/>
-    <w:rsid w:val="00504723"/>
-    <w:rPr>
-      <w:color w:val="0000FF" w:themeColor="hyperlink"/>
-      <w:u w:val="single"/>
-    </w:rPr>
-  </w:style>
-  <w:style w:type="paragraph" w:styleId="Textodeglobo">
-    <w:name w:val="Balloon Text"/>
-    <w:basedOn w:val="Normal"/>
-    <w:link w:val="TextodegloboCar"/>
-    <w:uiPriority w:val="99"/>
-    <w:semiHidden/>
-    <w:unhideWhenUsed/>
-    <w:rsid w:val="00765ED6"/>
-    <w:pPr>
-      <w:spacing w:after="0" w:line="240" w:lineRule="auto"/>
-    </w:pPr>
-    <w:rPr>
-      <w:rFonts w:ascii="Tahoma" w:hAnsi="Tahoma" w:cs="Tahoma"/>
-      <w:sz w:val="16"/>
-      <w:szCs w:val="16"/>
-    </w:rPr>
-  </w:style>
-  <w:style w:type="character" w:customStyle="1" w:styleId="TextodegloboCar">
-    <w:name w:val="Texto de globo Car"/>
-    <w:basedOn w:val="Fuentedeprrafopredeter"/>
-    <w:link w:val="Textodeglobo"/>
-    <w:uiPriority w:val="99"/>
-    <w:semiHidden/>
-    <w:rsid w:val="00765ED6"/>
-    <w:rPr>
-      <w:rFonts w:ascii="Tahoma" w:hAnsi="Tahoma" w:cs="Tahoma"/>
-      <w:sz w:val="16"/>
-      <w:szCs w:val="16"/>
-    </w:rPr>
-  </w:style>
-  <w:style w:type="paragraph" w:styleId="TtulodeTDC">
+  <w:style w:type="paragraph" w:styleId="TtuloTDC">
     <w:name w:val="TOC Heading"/>
     <w:basedOn w:val="Ttulo1"/>
     <w:next w:val="Normal"/>

</xml_diff>

<commit_message>
Agegado de cursos y diplomas
</commit_message>
<xml_diff>
--- a/Cursos/Arquitecto Frontend/1- Curso de Desarrollo Web Online/Curso de Desarrollo Web Online.docx
+++ b/Cursos/Arquitecto Frontend/1- Curso de Desarrollo Web Online/Curso de Desarrollo Web Online.docx
@@ -7392,7 +7392,35 @@
         <w:rPr>
           <w:sz w:val="28"/>
         </w:rPr>
-        <w:t>educe su tamaño exclusivamente hasta lo que abarca su contenido, descartando las propiedades width y height.</w:t>
+        <w:t xml:space="preserve">educe su tamaño exclusivamente hasta lo que abarca su contenido, descartando las propiedades </w:t>
+      </w:r>
+      <w:r>
+        <w:rPr>
+          <w:b/>
+          <w:bCs/>
+          <w:sz w:val="28"/>
+        </w:rPr>
+        <w:t>width</w:t>
+      </w:r>
+      <w:r>
+        <w:rPr>
+          <w:sz w:val="28"/>
+        </w:rPr>
+        <w:t xml:space="preserve"> y </w:t>
+      </w:r>
+      <w:r>
+        <w:rPr>
+          <w:b/>
+          <w:bCs/>
+          <w:sz w:val="28"/>
+        </w:rPr>
+        <w:t>height</w:t>
+      </w:r>
+      <w:r>
+        <w:rPr>
+          <w:sz w:val="28"/>
+        </w:rPr>
+        <w:t>.</w:t>
       </w:r>
     </w:p>
     <w:p>
@@ -7424,7 +7452,35 @@
         <w:rPr>
           <w:sz w:val="28"/>
         </w:rPr>
-        <w:t>ombina lo mejor de block e inline, ya que respeta las dimensiones indicadas en las propiedades width y height, pero coloca el elemento en línea (al costado) de elementos hermanos que también tengan display: inline o inline-block.</w:t>
+        <w:t xml:space="preserve">ombina lo mejor de block e inline, ya que respeta las dimensiones indicadas en las propiedades </w:t>
+      </w:r>
+      <w:r>
+        <w:rPr>
+          <w:b/>
+          <w:bCs/>
+          <w:sz w:val="28"/>
+        </w:rPr>
+        <w:t>width</w:t>
+      </w:r>
+      <w:r>
+        <w:rPr>
+          <w:sz w:val="28"/>
+        </w:rPr>
+        <w:t xml:space="preserve"> y </w:t>
+      </w:r>
+      <w:r>
+        <w:rPr>
+          <w:b/>
+          <w:bCs/>
+          <w:sz w:val="28"/>
+        </w:rPr>
+        <w:t>height</w:t>
+      </w:r>
+      <w:r>
+        <w:rPr>
+          <w:sz w:val="28"/>
+        </w:rPr>
+        <w:t>, pero coloca el elemento en línea (al costado) de elementos hermanos que también tengan display: inline o inline-block.</w:t>
       </w:r>
     </w:p>
     <w:p>
@@ -7580,7 +7636,21 @@
         <w:rPr>
           <w:sz w:val="28"/>
         </w:rPr>
-        <w:t xml:space="preserve"> efecto de su propiedad margin.</w:t>
+        <w:t xml:space="preserve"> efecto de su propiedad </w:t>
+      </w:r>
+      <w:r>
+        <w:rPr>
+          <w:b/>
+          <w:bCs/>
+          <w:sz w:val="28"/>
+        </w:rPr>
+        <w:t>margin</w:t>
+      </w:r>
+      <w:r>
+        <w:rPr>
+          <w:sz w:val="28"/>
+        </w:rPr>
+        <w:t>.</w:t>
       </w:r>
     </w:p>
     <w:p>
@@ -10734,7 +10804,7 @@
     <w:lsdException w:name="Table Web 2" w:semiHidden="1" w:unhideWhenUsed="1"/>
     <w:lsdException w:name="Table Web 3" w:semiHidden="1" w:unhideWhenUsed="1"/>
     <w:lsdException w:name="Balloon Text" w:semiHidden="1" w:unhideWhenUsed="1"/>
-    <w:lsdException w:name="Table Grid" w:semiHidden="1" w:uiPriority="59" w:unhideWhenUsed="1"/>
+    <w:lsdException w:name="Table Grid" w:uiPriority="59"/>
     <w:lsdException w:name="Table Theme" w:semiHidden="1" w:unhideWhenUsed="1"/>
     <w:lsdException w:name="Placeholder Text" w:semiHidden="1"/>
     <w:lsdException w:name="No Spacing" w:uiPriority="1" w:qFormat="1"/>

</xml_diff>